<commit_message>
Finish assignment task 7.1.
</commit_message>
<xml_diff>
--- a/assignments/week7.docx
+++ b/assignments/week7.docx
@@ -1,10 +1,10 @@
 
 <file path=word/document.xml><?xml version="1.0" encoding="utf-8"?>
-<w:document xmlns:wpc="http://schemas.microsoft.com/office/word/2010/wordprocessingCanvas" xmlns:mc="http://schemas.openxmlformats.org/markup-compatibility/2006" xmlns:o="urn:schemas-microsoft-com:office:office" xmlns:r="http://schemas.openxmlformats.org/officeDocument/2006/relationships" xmlns:m="http://schemas.openxmlformats.org/officeDocument/2006/math" xmlns:v="urn:schemas-microsoft-com:vml" xmlns:wp14="http://schemas.microsoft.com/office/word/2010/wordprocessingDrawing" xmlns:wp="http://schemas.openxmlformats.org/drawingml/2006/wordprocessingDrawing" xmlns:w10="urn:schemas-microsoft-com:office:word" xmlns:w="http://schemas.openxmlformats.org/wordprocessingml/2006/main" xmlns:w14="http://schemas.microsoft.com/office/word/2010/wordml" xmlns:wpg="http://schemas.microsoft.com/office/word/2010/wordprocessingGroup" xmlns:wpi="http://schemas.microsoft.com/office/word/2010/wordprocessingInk" xmlns:wne="http://schemas.microsoft.com/office/word/2006/wordml" xmlns:wps="http://schemas.microsoft.com/office/word/2010/wordprocessingShape" mc:Ignorable="w14 wp14">
+<w:document xmlns:wpc="http://schemas.microsoft.com/office/word/2010/wordprocessingCanvas" xmlns:mc="http://schemas.openxmlformats.org/markup-compatibility/2006" xmlns:o="urn:schemas-microsoft-com:office:office" xmlns:r="http://schemas.openxmlformats.org/officeDocument/2006/relationships" xmlns:m="http://schemas.openxmlformats.org/officeDocument/2006/math" xmlns:v="urn:schemas-microsoft-com:vml" xmlns:wp14="http://schemas.microsoft.com/office/word/2010/wordprocessingDrawing" xmlns:wp="http://schemas.openxmlformats.org/drawingml/2006/wordprocessingDrawing" xmlns:w10="urn:schemas-microsoft-com:office:word" xmlns:w="http://schemas.openxmlformats.org/wordprocessingml/2006/main" xmlns:w14="http://schemas.microsoft.com/office/word/2010/wordml" xmlns:w15="http://schemas.microsoft.com/office/word/2012/wordml" xmlns:wpg="http://schemas.microsoft.com/office/word/2010/wordprocessingGroup" xmlns:wpi="http://schemas.microsoft.com/office/word/2010/wordprocessingInk" xmlns:wne="http://schemas.microsoft.com/office/word/2006/wordml" xmlns:wps="http://schemas.microsoft.com/office/word/2010/wordprocessingShape" mc:Ignorable="w14 w15 wp14">
   <w:body>
     <w:p>
       <w:pPr>
-        <w:pStyle w:val="Title"/>
+        <w:pStyle w:val="Titel"/>
         <w:rPr>
           <w:lang w:val="en-GB"/>
         </w:rPr>
@@ -36,7 +36,7 @@
     </w:p>
     <w:p>
       <w:pPr>
-        <w:pStyle w:val="Heading1"/>
+        <w:pStyle w:val="berschrift1"/>
         <w:rPr>
           <w:lang w:val="en-GB"/>
         </w:rPr>
@@ -64,13 +64,13 @@
     <w:p>
       <w:pPr>
         <w:rPr>
-          <w:rStyle w:val="Emphasis"/>
-          <w:lang w:val="en-US"/>
-        </w:rPr>
-      </w:pPr>
-      <w:r>
-        <w:rPr>
-          <w:rStyle w:val="Emphasis"/>
+          <w:rStyle w:val="Hervorhebung"/>
+          <w:lang w:val="en-US"/>
+        </w:rPr>
+      </w:pPr>
+      <w:r>
+        <w:rPr>
+          <w:rStyle w:val="Hervorhebung"/>
           <w:rFonts w:hint="eastAsia"/>
           <w:lang w:val="en-US"/>
         </w:rPr>
@@ -78,7 +78,7 @@
       </w:r>
       <w:r>
         <w:rPr>
-          <w:rStyle w:val="Emphasis"/>
+          <w:rStyle w:val="Hervorhebung"/>
           <w:lang w:val="en-US"/>
         </w:rPr>
         <w:t xml:space="preserve"> What are the main differences between Web Retrieval and Classical IR?</w:t>
@@ -87,21 +87,194 @@
     <w:p>
       <w:pPr>
         <w:rPr>
-          <w:rStyle w:val="Emphasis"/>
-          <w:lang w:val="en-US"/>
-        </w:rPr>
-      </w:pPr>
-    </w:p>
-    <w:p>
-      <w:pPr>
-        <w:rPr>
-          <w:rStyle w:val="Emphasis"/>
-          <w:lang w:val="en-US"/>
-        </w:rPr>
-      </w:pPr>
-      <w:r>
-        <w:rPr>
-          <w:rStyle w:val="Emphasis"/>
+          <w:rStyle w:val="Hervorhebung"/>
+          <w:i w:val="0"/>
+          <w:lang w:val="en-US"/>
+        </w:rPr>
+      </w:pPr>
+      <w:r>
+        <w:rPr>
+          <w:rStyle w:val="Hervorhebung"/>
+          <w:i w:val="0"/>
+          <w:lang w:val="en-US"/>
+        </w:rPr>
+        <w:t>The challenges of IR in regards to the web lie in the following areas:</w:t>
+      </w:r>
+    </w:p>
+    <w:p>
+      <w:pPr>
+        <w:pStyle w:val="Listenabsatz"/>
+        <w:numPr>
+          <w:ilvl w:val="0"/>
+          <w:numId w:val="5"/>
+        </w:numPr>
+        <w:rPr>
+          <w:rStyle w:val="Hervorhebung"/>
+          <w:i w:val="0"/>
+          <w:lang w:val="en-US"/>
+        </w:rPr>
+      </w:pPr>
+      <w:r>
+        <w:rPr>
+          <w:rStyle w:val="Hervorhebung"/>
+          <w:i w:val="0"/>
+          <w:lang w:val="en-US"/>
+        </w:rPr>
+        <w:t xml:space="preserve">The sheer </w:t>
+      </w:r>
+      <w:r>
+        <w:rPr>
+          <w:rStyle w:val="Hervorhebung"/>
+          <w:b/>
+          <w:i w:val="0"/>
+          <w:lang w:val="en-US"/>
+        </w:rPr>
+        <w:t>size</w:t>
+      </w:r>
+      <w:r>
+        <w:rPr>
+          <w:rStyle w:val="Hervorhebung"/>
+          <w:i w:val="0"/>
+          <w:lang w:val="en-US"/>
+        </w:rPr>
+        <w:t xml:space="preserve"> of the internet (with multiple trillion sites currently indexed) makes information retrieval in this data set a non-trivial task.</w:t>
+      </w:r>
+    </w:p>
+    <w:p>
+      <w:pPr>
+        <w:pStyle w:val="Listenabsatz"/>
+        <w:numPr>
+          <w:ilvl w:val="0"/>
+          <w:numId w:val="5"/>
+        </w:numPr>
+        <w:rPr>
+          <w:rStyle w:val="Hervorhebung"/>
+          <w:i w:val="0"/>
+          <w:lang w:val="en-US"/>
+        </w:rPr>
+      </w:pPr>
+      <w:r>
+        <w:rPr>
+          <w:rStyle w:val="Hervorhebung"/>
+          <w:i w:val="0"/>
+          <w:lang w:val="en-US"/>
+        </w:rPr>
+        <w:t xml:space="preserve">Websites are connected through </w:t>
+      </w:r>
+      <w:r>
+        <w:rPr>
+          <w:rStyle w:val="Hervorhebung"/>
+          <w:b/>
+          <w:i w:val="0"/>
+          <w:lang w:val="en-US"/>
+        </w:rPr>
+        <w:t>links</w:t>
+      </w:r>
+      <w:r>
+        <w:rPr>
+          <w:rStyle w:val="Hervorhebung"/>
+          <w:i w:val="0"/>
+          <w:lang w:val="en-US"/>
+        </w:rPr>
+        <w:t>, which not only enables crawling for discovery of new content, but also has meaning for document relevance etc.</w:t>
+      </w:r>
+    </w:p>
+    <w:p>
+      <w:pPr>
+        <w:pStyle w:val="Listenabsatz"/>
+        <w:numPr>
+          <w:ilvl w:val="0"/>
+          <w:numId w:val="5"/>
+        </w:numPr>
+        <w:rPr>
+          <w:rStyle w:val="Hervorhebung"/>
+          <w:i w:val="0"/>
+          <w:lang w:val="en-US"/>
+        </w:rPr>
+      </w:pPr>
+      <w:r>
+        <w:rPr>
+          <w:rStyle w:val="Hervorhebung"/>
+          <w:i w:val="0"/>
+          <w:lang w:val="en-US"/>
+        </w:rPr>
+        <w:t>Due to the large amount of money that can be earned online, there are lots of shady activities in order to fool search engines and users into visiting certain websites (</w:t>
+      </w:r>
+      <w:r>
+        <w:rPr>
+          <w:rStyle w:val="Hervorhebung"/>
+          <w:b/>
+          <w:i w:val="0"/>
+          <w:lang w:val="en-US"/>
+        </w:rPr>
+        <w:t>spam</w:t>
+      </w:r>
+      <w:r>
+        <w:rPr>
+          <w:rStyle w:val="Hervorhebung"/>
+          <w:i w:val="0"/>
+          <w:lang w:val="en-US"/>
+        </w:rPr>
+        <w:t>, black-hat SEO etc.)</w:t>
+      </w:r>
+    </w:p>
+    <w:p>
+      <w:pPr>
+        <w:pStyle w:val="Listenabsatz"/>
+        <w:numPr>
+          <w:ilvl w:val="0"/>
+          <w:numId w:val="5"/>
+        </w:numPr>
+        <w:rPr>
+          <w:rStyle w:val="Hervorhebung"/>
+          <w:i w:val="0"/>
+          <w:lang w:val="en-US"/>
+        </w:rPr>
+      </w:pPr>
+      <w:r>
+        <w:rPr>
+          <w:rStyle w:val="Hervorhebung"/>
+          <w:i w:val="0"/>
+          <w:lang w:val="en-US"/>
+        </w:rPr>
+        <w:t xml:space="preserve">Data in the internet is </w:t>
+      </w:r>
+      <w:r>
+        <w:rPr>
+          <w:rStyle w:val="Hervorhebung"/>
+          <w:b/>
+          <w:i w:val="0"/>
+          <w:lang w:val="en-US"/>
+        </w:rPr>
+        <w:t>heterogeneous</w:t>
+      </w:r>
+      <w:r>
+        <w:rPr>
+          <w:rStyle w:val="Hervorhebung"/>
+          <w:i w:val="0"/>
+          <w:lang w:val="en-US"/>
+        </w:rPr>
+        <w:t>. This creates many problems, as information retrieval systems have to deal with different genres, languages, document types (text, images, videos etc.), but also a very diverse set of information needs that is to be satisfied.</w:t>
+      </w:r>
+    </w:p>
+    <w:p>
+      <w:pPr>
+        <w:rPr>
+          <w:rStyle w:val="Hervorhebung"/>
+          <w:lang w:val="en-US"/>
+        </w:rPr>
+      </w:pPr>
+    </w:p>
+    <w:p>
+      <w:pPr>
+        <w:rPr>
+          <w:rStyle w:val="Hervorhebung"/>
+          <w:lang w:val="en-US"/>
+        </w:rPr>
+      </w:pPr>
+      <w:r>
+        <w:rPr>
+          <w:rStyle w:val="Hervorhebung"/>
           <w:lang w:val="en-US"/>
         </w:rPr>
         <w:t>b) What are the types of queries you find in the Web? Give an example for a query type.</w:t>
@@ -110,87 +283,243 @@
     <w:p>
       <w:pPr>
         <w:rPr>
-          <w:rStyle w:val="Emphasis"/>
-          <w:lang w:val="en-US"/>
-        </w:rPr>
-      </w:pPr>
-    </w:p>
-    <w:p>
-      <w:pPr>
-        <w:rPr>
-          <w:i/>
+          <w:rStyle w:val="Hervorhebung"/>
+          <w:i w:val="0"/>
+          <w:lang w:val="en-US"/>
+        </w:rPr>
+      </w:pPr>
+      <w:r>
+        <w:rPr>
+          <w:rStyle w:val="Hervorhebung"/>
+          <w:i w:val="0"/>
+          <w:lang w:val="en-US"/>
+        </w:rPr>
+        <w:t>There are several types of queries to be found on the internet, the most important of which are navigational queries (users searching for a website, such as “</w:t>
+      </w:r>
+      <w:proofErr w:type="spellStart"/>
+      <w:r>
+        <w:rPr>
+          <w:rStyle w:val="Hervorhebung"/>
+          <w:i w:val="0"/>
+          <w:lang w:val="en-US"/>
+        </w:rPr>
+        <w:t>youtube</w:t>
+      </w:r>
+      <w:proofErr w:type="spellEnd"/>
+      <w:r>
+        <w:rPr>
+          <w:rStyle w:val="Hervorhebung"/>
+          <w:i w:val="0"/>
+          <w:lang w:val="en-US"/>
+        </w:rPr>
+        <w:t xml:space="preserve">”), informational queries (“how tall is the </w:t>
+      </w:r>
+      <w:proofErr w:type="spellStart"/>
+      <w:r>
+        <w:rPr>
+          <w:rStyle w:val="Hervorhebung"/>
+          <w:i w:val="0"/>
+          <w:lang w:val="en-US"/>
+        </w:rPr>
+        <w:t>tv</w:t>
+      </w:r>
+      <w:proofErr w:type="spellEnd"/>
+      <w:r>
+        <w:rPr>
+          <w:rStyle w:val="Hervorhebung"/>
+          <w:i w:val="0"/>
+          <w:lang w:val="en-US"/>
+        </w:rPr>
+        <w:t xml:space="preserve"> tower”, “best audio software”) as well as transactional queries (“</w:t>
+      </w:r>
+      <w:proofErr w:type="spellStart"/>
+      <w:r>
+        <w:rPr>
+          <w:rStyle w:val="Hervorhebung"/>
+          <w:i w:val="0"/>
+          <w:lang w:val="en-US"/>
+        </w:rPr>
+        <w:t>sparta</w:t>
+      </w:r>
+      <w:proofErr w:type="spellEnd"/>
+      <w:r>
+        <w:rPr>
+          <w:rStyle w:val="Hervorhebung"/>
+          <w:i w:val="0"/>
+          <w:lang w:val="en-US"/>
+        </w:rPr>
+        <w:t xml:space="preserve"> movie download”).</w:t>
+      </w:r>
+    </w:p>
+    <w:p>
+      <w:pPr>
+        <w:rPr>
+          <w:rStyle w:val="Hervorhebung"/>
+          <w:i w:val="0"/>
+          <w:lang w:val="en-US"/>
+        </w:rPr>
+      </w:pPr>
+    </w:p>
+    <w:p>
+      <w:pPr>
+        <w:rPr>
+          <w:rStyle w:val="Hervorhebung"/>
+          <w:lang w:val="en-US"/>
+        </w:rPr>
+      </w:pPr>
+      <w:r>
+        <w:rPr>
+          <w:rStyle w:val="Hervorhebung"/>
+          <w:lang w:val="en-US"/>
+        </w:rPr>
+        <w:t>c) What are reasonable business models for Web Search? Describe two scenarios where different bu</w:t>
+      </w:r>
+      <w:r>
+        <w:rPr>
+          <w:rStyle w:val="Hervorhebung"/>
+          <w:lang w:val="en-US"/>
+        </w:rPr>
+        <w:t>siness models would make sense.</w:t>
+      </w:r>
+    </w:p>
+    <w:p>
+      <w:pPr>
+        <w:pStyle w:val="Listenabsatz"/>
+        <w:numPr>
+          <w:ilvl w:val="0"/>
+          <w:numId w:val="7"/>
+        </w:numPr>
+        <w:rPr>
           <w:iCs/>
           <w:lang w:val="en-US"/>
         </w:rPr>
       </w:pPr>
       <w:r>
         <w:rPr>
-          <w:rStyle w:val="Emphasis"/>
-          <w:lang w:val="en-US"/>
-        </w:rPr>
-        <w:t>c) What are reasonable business models for Web Search? Describe two scenarios where different bu</w:t>
-      </w:r>
-      <w:r>
-        <w:rPr>
-          <w:rStyle w:val="Emphasis"/>
-          <w:lang w:val="en-US"/>
-        </w:rPr>
-        <w:t>siness models would make sense.</w:t>
+          <w:iCs/>
+          <w:lang w:val="en-US"/>
+        </w:rPr>
+        <w:t xml:space="preserve">Traditionally, web search engines tend to make money through </w:t>
+      </w:r>
+      <w:r>
+        <w:rPr>
+          <w:b/>
+          <w:iCs/>
+          <w:lang w:val="en-US"/>
+        </w:rPr>
+        <w:t>advertisements</w:t>
+      </w:r>
+      <w:r>
+        <w:rPr>
+          <w:iCs/>
+          <w:lang w:val="en-US"/>
+        </w:rPr>
+        <w:t>. For money, they display links next to corresponding search queries. Due to the relevance of these ads to the user queries, this tends to be a rather successful approach.</w:t>
+      </w:r>
+    </w:p>
+    <w:p>
+      <w:pPr>
+        <w:pStyle w:val="Listenabsatz"/>
+        <w:numPr>
+          <w:ilvl w:val="0"/>
+          <w:numId w:val="7"/>
+        </w:numPr>
+        <w:rPr>
+          <w:iCs/>
+          <w:lang w:val="en-US"/>
+        </w:rPr>
+      </w:pPr>
+      <w:r>
+        <w:rPr>
+          <w:b/>
+          <w:iCs/>
+          <w:lang w:val="en-US"/>
+        </w:rPr>
+        <w:t>Subscriptions</w:t>
+      </w:r>
+      <w:r>
+        <w:rPr>
+          <w:iCs/>
+          <w:lang w:val="en-US"/>
+        </w:rPr>
+        <w:t xml:space="preserve"> work well for topical search engines that focus on doing one thing really well, and have a well-defined target </w:t>
+      </w:r>
+      <w:proofErr w:type="spellStart"/>
+      <w:r>
+        <w:rPr>
+          <w:iCs/>
+          <w:lang w:val="en-US"/>
+        </w:rPr>
+        <w:t>userbase</w:t>
+      </w:r>
+      <w:proofErr w:type="spellEnd"/>
+      <w:r>
+        <w:rPr>
+          <w:iCs/>
+          <w:lang w:val="en-US"/>
+        </w:rPr>
+        <w:t>.</w:t>
+      </w:r>
+    </w:p>
+    <w:p>
+      <w:pPr>
+        <w:pStyle w:val="berschrift1"/>
+        <w:rPr>
+          <w:lang w:val="en-GB"/>
+        </w:rPr>
+      </w:pPr>
+      <w:r>
+        <w:rPr>
+          <w:lang w:val="en-GB"/>
+        </w:rPr>
+        <w:t xml:space="preserve">Assignment </w:t>
+      </w:r>
+      <w:r>
+        <w:rPr>
+          <w:lang w:val="en-GB"/>
+        </w:rPr>
+        <w:t>2</w:t>
+      </w:r>
+      <w:r>
+        <w:rPr>
+          <w:lang w:val="en-GB"/>
+        </w:rPr>
+        <w:t xml:space="preserve">: (Programming) </w:t>
+      </w:r>
+      <w:r>
+        <w:rPr>
+          <w:lang w:val="en-GB"/>
+        </w:rPr>
+        <w:t>W</w:t>
       </w:r>
       <w:bookmarkStart w:id="0" w:name="_GoBack"/>
       <w:bookmarkEnd w:id="0"/>
-    </w:p>
-    <w:p>
-      <w:pPr>
-        <w:pStyle w:val="Heading1"/>
+      <w:r>
         <w:rPr>
           <w:lang w:val="en-GB"/>
         </w:rPr>
-      </w:pPr>
-      <w:r>
-        <w:rPr>
+        <w:t>eb Search</w:t>
+      </w:r>
+    </w:p>
+    <w:p>
+      <w:pPr>
+        <w:rPr>
+          <w:rStyle w:val="Hervorhebung"/>
           <w:lang w:val="en-GB"/>
         </w:rPr>
-        <w:t xml:space="preserve">Assignment </w:t>
-      </w:r>
-      <w:r>
-        <w:rPr>
+      </w:pPr>
+      <w:r>
+        <w:rPr>
+          <w:rStyle w:val="Hervorhebung"/>
           <w:lang w:val="en-GB"/>
         </w:rPr>
-        <w:t>2</w:t>
-      </w:r>
-      <w:r>
-        <w:rPr>
+        <w:t xml:space="preserve">Print the ranking of Wikipedia titles </w:t>
+      </w:r>
+      <w:r>
+        <w:rPr>
+          <w:rStyle w:val="Hervorhebung"/>
           <w:lang w:val="en-GB"/>
         </w:rPr>
-        <w:t xml:space="preserve">: (Programming) </w:t>
-      </w:r>
-      <w:r>
-        <w:rPr>
-          <w:lang w:val="en-GB"/>
-        </w:rPr>
-        <w:t>Web Search</w:t>
-      </w:r>
-    </w:p>
-    <w:p>
-      <w:pPr>
-        <w:rPr>
-          <w:rStyle w:val="Emphasis"/>
-          <w:lang w:val="en-GB"/>
-        </w:rPr>
-      </w:pPr>
-      <w:r>
-        <w:rPr>
-          <w:rStyle w:val="Emphasis"/>
-          <w:lang w:val="en-GB"/>
-        </w:rPr>
-        <w:t xml:space="preserve">Print the ranking of Wikipedia titles </w:t>
-      </w:r>
-      <w:r>
-        <w:rPr>
-          <w:rStyle w:val="Emphasis"/>
-          <w:lang w:val="en-GB"/>
-        </w:rPr>
         <w:t>and snippets in Wikipedia together with its NDCG value for the queries:</w:t>
       </w:r>
     </w:p>
@@ -202,32 +531,32 @@
       </w:pPr>
       <w:r>
         <w:rPr>
-          <w:rStyle w:val="Emphasis"/>
+          <w:rStyle w:val="Hervorhebung"/>
           <w:rFonts w:hint="eastAsia"/>
         </w:rPr>
         <w:t xml:space="preserve">a) </w:t>
       </w:r>
       <w:r>
         <w:rPr>
-          <w:rStyle w:val="Emphasis"/>
+          <w:rStyle w:val="Hervorhebung"/>
         </w:rPr>
         <w:t>“</w:t>
       </w:r>
       <w:r>
         <w:rPr>
-          <w:rStyle w:val="Emphasis"/>
+          <w:rStyle w:val="Hervorhebung"/>
         </w:rPr>
         <w:t>Anschluss</w:t>
       </w:r>
       <w:r>
         <w:rPr>
-          <w:rStyle w:val="Emphasis"/>
+          <w:rStyle w:val="Hervorhebung"/>
         </w:rPr>
         <w:t xml:space="preserve"> Luhmann</w:t>
       </w:r>
       <w:r>
         <w:rPr>
-          <w:rStyle w:val="Emphasis"/>
+          <w:rStyle w:val="Hervorhebung"/>
         </w:rPr>
         <w:t>”</w:t>
       </w:r>
@@ -244,12 +573,14 @@
           <w:rFonts w:ascii="Consolas" w:eastAsia="Times New Roman" w:hAnsi="Consolas" w:cs="Consolas"/>
         </w:rPr>
       </w:pPr>
+      <w:proofErr w:type="spellStart"/>
       <w:r>
         <w:rPr>
           <w:rFonts w:ascii="Consolas" w:eastAsia="Times New Roman" w:hAnsi="Consolas" w:cs="Consolas"/>
         </w:rPr>
         <w:t>abc</w:t>
       </w:r>
+      <w:proofErr w:type="spellEnd"/>
     </w:p>
     <w:p>
       <w:pPr>
@@ -279,42 +610,52 @@
           <w:rFonts w:ascii="Consolas" w:eastAsia="Times New Roman" w:hAnsi="Consolas" w:cs="Consolas"/>
         </w:rPr>
       </w:pPr>
+      <w:proofErr w:type="spellStart"/>
       <w:r>
         <w:rPr>
           <w:rFonts w:ascii="Consolas" w:eastAsia="Times New Roman" w:hAnsi="Consolas" w:cs="Consolas"/>
         </w:rPr>
         <w:t>abc</w:t>
       </w:r>
+      <w:proofErr w:type="spellEnd"/>
     </w:p>
     <w:p/>
     <w:p>
       <w:pPr>
         <w:rPr>
-          <w:rStyle w:val="Emphasis"/>
-        </w:rPr>
-      </w:pPr>
-      <w:r>
-        <w:rPr>
-          <w:rStyle w:val="Emphasis"/>
+          <w:rStyle w:val="Hervorhebung"/>
+        </w:rPr>
+      </w:pPr>
+      <w:r>
+        <w:rPr>
+          <w:rStyle w:val="Hervorhebung"/>
           <w:rFonts w:hint="eastAsia"/>
         </w:rPr>
         <w:t xml:space="preserve">b) </w:t>
       </w:r>
       <w:r>
         <w:rPr>
-          <w:rStyle w:val="Emphasis"/>
+          <w:rStyle w:val="Hervorhebung"/>
         </w:rPr>
         <w:t>“</w:t>
       </w:r>
       <w:r>
         <w:rPr>
-          <w:rStyle w:val="Emphasis"/>
-        </w:rPr>
-        <w:t>Information Retrieval</w:t>
-      </w:r>
-      <w:r>
-        <w:rPr>
-          <w:rStyle w:val="Emphasis"/>
+          <w:rStyle w:val="Hervorhebung"/>
+        </w:rPr>
+        <w:t xml:space="preserve">Information </w:t>
+      </w:r>
+      <w:proofErr w:type="spellStart"/>
+      <w:r>
+        <w:rPr>
+          <w:rStyle w:val="Hervorhebung"/>
+        </w:rPr>
+        <w:t>Retrieval</w:t>
+      </w:r>
+      <w:proofErr w:type="spellEnd"/>
+      <w:r>
+        <w:rPr>
+          <w:rStyle w:val="Hervorhebung"/>
         </w:rPr>
         <w:t>”</w:t>
       </w:r>
@@ -326,15 +667,17 @@
           <w:lang w:val="en-US"/>
         </w:rPr>
       </w:pPr>
+      <w:proofErr w:type="spellStart"/>
       <w:r>
         <w:rPr>
           <w:rFonts w:ascii="Consolas" w:eastAsia="Times New Roman" w:hAnsi="Consolas" w:cs="Consolas"/>
         </w:rPr>
         <w:t>abc</w:t>
       </w:r>
+      <w:proofErr w:type="spellEnd"/>
     </w:p>
     <w:sectPr>
-      <w:headerReference w:type="default" r:id="rId8"/>
+      <w:headerReference w:type="default" r:id="rId7"/>
       <w:pgSz w:w="12240" w:h="15840"/>
       <w:pgMar w:top="1417" w:right="1417" w:bottom="1134" w:left="1417" w:header="720" w:footer="720" w:gutter="0"/>
       <w:cols w:space="720"/>
@@ -345,7 +688,7 @@
 </file>
 
 <file path=word/endnotes.xml><?xml version="1.0" encoding="utf-8"?>
-<w:endnotes xmlns:wpc="http://schemas.microsoft.com/office/word/2010/wordprocessingCanvas" xmlns:mc="http://schemas.openxmlformats.org/markup-compatibility/2006" xmlns:o="urn:schemas-microsoft-com:office:office" xmlns:r="http://schemas.openxmlformats.org/officeDocument/2006/relationships" xmlns:m="http://schemas.openxmlformats.org/officeDocument/2006/math" xmlns:v="urn:schemas-microsoft-com:vml" xmlns:wp14="http://schemas.microsoft.com/office/word/2010/wordprocessingDrawing" xmlns:wp="http://schemas.openxmlformats.org/drawingml/2006/wordprocessingDrawing" xmlns:w10="urn:schemas-microsoft-com:office:word" xmlns:w="http://schemas.openxmlformats.org/wordprocessingml/2006/main" xmlns:w14="http://schemas.microsoft.com/office/word/2010/wordml" xmlns:wpg="http://schemas.microsoft.com/office/word/2010/wordprocessingGroup" xmlns:wpi="http://schemas.microsoft.com/office/word/2010/wordprocessingInk" xmlns:wne="http://schemas.microsoft.com/office/word/2006/wordml" xmlns:wps="http://schemas.microsoft.com/office/word/2010/wordprocessingShape" mc:Ignorable="w14 wp14">
+<w:endnotes xmlns:wpc="http://schemas.microsoft.com/office/word/2010/wordprocessingCanvas" xmlns:mc="http://schemas.openxmlformats.org/markup-compatibility/2006" xmlns:o="urn:schemas-microsoft-com:office:office" xmlns:r="http://schemas.openxmlformats.org/officeDocument/2006/relationships" xmlns:m="http://schemas.openxmlformats.org/officeDocument/2006/math" xmlns:v="urn:schemas-microsoft-com:vml" xmlns:wp14="http://schemas.microsoft.com/office/word/2010/wordprocessingDrawing" xmlns:wp="http://schemas.openxmlformats.org/drawingml/2006/wordprocessingDrawing" xmlns:w10="urn:schemas-microsoft-com:office:word" xmlns:w="http://schemas.openxmlformats.org/wordprocessingml/2006/main" xmlns:w14="http://schemas.microsoft.com/office/word/2010/wordml" xmlns:w15="http://schemas.microsoft.com/office/word/2012/wordml" xmlns:wpg="http://schemas.microsoft.com/office/word/2010/wordprocessingGroup" xmlns:wpi="http://schemas.microsoft.com/office/word/2010/wordprocessingInk" xmlns:wne="http://schemas.microsoft.com/office/word/2006/wordml" xmlns:wps="http://schemas.microsoft.com/office/word/2010/wordprocessingShape" mc:Ignorable="w14 w15 wp14">
   <w:endnote w:type="separator" w:id="-1">
     <w:p>
       <w:r>
@@ -364,7 +707,7 @@
 </file>
 
 <file path=word/footnotes.xml><?xml version="1.0" encoding="utf-8"?>
-<w:footnotes xmlns:wpc="http://schemas.microsoft.com/office/word/2010/wordprocessingCanvas" xmlns:mc="http://schemas.openxmlformats.org/markup-compatibility/2006" xmlns:o="urn:schemas-microsoft-com:office:office" xmlns:r="http://schemas.openxmlformats.org/officeDocument/2006/relationships" xmlns:m="http://schemas.openxmlformats.org/officeDocument/2006/math" xmlns:v="urn:schemas-microsoft-com:vml" xmlns:wp14="http://schemas.microsoft.com/office/word/2010/wordprocessingDrawing" xmlns:wp="http://schemas.openxmlformats.org/drawingml/2006/wordprocessingDrawing" xmlns:w10="urn:schemas-microsoft-com:office:word" xmlns:w="http://schemas.openxmlformats.org/wordprocessingml/2006/main" xmlns:w14="http://schemas.microsoft.com/office/word/2010/wordml" xmlns:wpg="http://schemas.microsoft.com/office/word/2010/wordprocessingGroup" xmlns:wpi="http://schemas.microsoft.com/office/word/2010/wordprocessingInk" xmlns:wne="http://schemas.microsoft.com/office/word/2006/wordml" xmlns:wps="http://schemas.microsoft.com/office/word/2010/wordprocessingShape" mc:Ignorable="w14 wp14">
+<w:footnotes xmlns:wpc="http://schemas.microsoft.com/office/word/2010/wordprocessingCanvas" xmlns:mc="http://schemas.openxmlformats.org/markup-compatibility/2006" xmlns:o="urn:schemas-microsoft-com:office:office" xmlns:r="http://schemas.openxmlformats.org/officeDocument/2006/relationships" xmlns:m="http://schemas.openxmlformats.org/officeDocument/2006/math" xmlns:v="urn:schemas-microsoft-com:vml" xmlns:wp14="http://schemas.microsoft.com/office/word/2010/wordprocessingDrawing" xmlns:wp="http://schemas.openxmlformats.org/drawingml/2006/wordprocessingDrawing" xmlns:w10="urn:schemas-microsoft-com:office:word" xmlns:w="http://schemas.openxmlformats.org/wordprocessingml/2006/main" xmlns:w14="http://schemas.microsoft.com/office/word/2010/wordml" xmlns:w15="http://schemas.microsoft.com/office/word/2012/wordml" xmlns:wpg="http://schemas.microsoft.com/office/word/2010/wordprocessingGroup" xmlns:wpi="http://schemas.microsoft.com/office/word/2010/wordprocessingInk" xmlns:wne="http://schemas.microsoft.com/office/word/2006/wordml" xmlns:wps="http://schemas.microsoft.com/office/word/2010/wordprocessingShape" mc:Ignorable="w14 w15 wp14">
   <w:footnote w:type="separator" w:id="-1">
     <w:p>
       <w:r>
@@ -383,15 +726,28 @@
 </file>
 
 <file path=word/header1.xml><?xml version="1.0" encoding="utf-8"?>
-<w:hdr xmlns:wpc="http://schemas.microsoft.com/office/word/2010/wordprocessingCanvas" xmlns:mc="http://schemas.openxmlformats.org/markup-compatibility/2006" xmlns:o="urn:schemas-microsoft-com:office:office" xmlns:r="http://schemas.openxmlformats.org/officeDocument/2006/relationships" xmlns:m="http://schemas.openxmlformats.org/officeDocument/2006/math" xmlns:v="urn:schemas-microsoft-com:vml" xmlns:wp14="http://schemas.microsoft.com/office/word/2010/wordprocessingDrawing" xmlns:wp="http://schemas.openxmlformats.org/drawingml/2006/wordprocessingDrawing" xmlns:w10="urn:schemas-microsoft-com:office:word" xmlns:w="http://schemas.openxmlformats.org/wordprocessingml/2006/main" xmlns:w14="http://schemas.microsoft.com/office/word/2010/wordml" xmlns:wpg="http://schemas.microsoft.com/office/word/2010/wordprocessingGroup" xmlns:wpi="http://schemas.microsoft.com/office/word/2010/wordprocessingInk" xmlns:wne="http://schemas.microsoft.com/office/word/2006/wordml" xmlns:wps="http://schemas.microsoft.com/office/word/2010/wordprocessingShape" mc:Ignorable="w14 wp14">
+<w:hdr xmlns:wpc="http://schemas.microsoft.com/office/word/2010/wordprocessingCanvas" xmlns:mc="http://schemas.openxmlformats.org/markup-compatibility/2006" xmlns:o="urn:schemas-microsoft-com:office:office" xmlns:r="http://schemas.openxmlformats.org/officeDocument/2006/relationships" xmlns:m="http://schemas.openxmlformats.org/officeDocument/2006/math" xmlns:v="urn:schemas-microsoft-com:vml" xmlns:wp14="http://schemas.microsoft.com/office/word/2010/wordprocessingDrawing" xmlns:wp="http://schemas.openxmlformats.org/drawingml/2006/wordprocessingDrawing" xmlns:w10="urn:schemas-microsoft-com:office:word" xmlns:w="http://schemas.openxmlformats.org/wordprocessingml/2006/main" xmlns:w14="http://schemas.microsoft.com/office/word/2010/wordml" xmlns:w15="http://schemas.microsoft.com/office/word/2012/wordml" xmlns:wpg="http://schemas.microsoft.com/office/word/2010/wordprocessingGroup" xmlns:wpi="http://schemas.microsoft.com/office/word/2010/wordprocessingInk" xmlns:wne="http://schemas.microsoft.com/office/word/2006/wordml" xmlns:wps="http://schemas.microsoft.com/office/word/2010/wordprocessingShape" mc:Ignorable="w14 w15 wp14">
   <w:p>
+    <w:proofErr w:type="spellStart"/>
     <w:r>
-      <w:t>Assignments Information Retrieval (SS 2014)</w:t>
+      <w:t>Assignments</w:t>
+    </w:r>
+    <w:proofErr w:type="spellEnd"/>
+    <w:r>
+      <w:t xml:space="preserve"> Information </w:t>
+    </w:r>
+    <w:proofErr w:type="spellStart"/>
+    <w:r>
+      <w:t>Retrieval</w:t>
+    </w:r>
+    <w:proofErr w:type="spellEnd"/>
+    <w:r>
+      <w:t xml:space="preserve"> (SS 2014)</w:t>
     </w:r>
   </w:p>
   <w:p>
     <w:pPr>
-      <w:pStyle w:val="Header"/>
+      <w:pStyle w:val="Kopfzeile"/>
       <w:jc w:val="right"/>
     </w:pPr>
     <w:r>
@@ -400,7 +756,7 @@
   </w:p>
   <w:p>
     <w:pPr>
-      <w:pStyle w:val="Header"/>
+      <w:pStyle w:val="Kopfzeile"/>
       <w:jc w:val="right"/>
     </w:pPr>
     <w:r>
@@ -412,7 +768,7 @@
   </w:p>
   <w:p>
     <w:pPr>
-      <w:pStyle w:val="Header"/>
+      <w:pStyle w:val="Kopfzeile"/>
       <w:jc w:val="right"/>
     </w:pPr>
     <w:r>
@@ -423,7 +779,7 @@
 </file>
 
 <file path=word/numbering.xml><?xml version="1.0" encoding="utf-8"?>
-<w:numbering xmlns:wpc="http://schemas.microsoft.com/office/word/2010/wordprocessingCanvas" xmlns:mc="http://schemas.openxmlformats.org/markup-compatibility/2006" xmlns:o="urn:schemas-microsoft-com:office:office" xmlns:r="http://schemas.openxmlformats.org/officeDocument/2006/relationships" xmlns:m="http://schemas.openxmlformats.org/officeDocument/2006/math" xmlns:v="urn:schemas-microsoft-com:vml" xmlns:wp14="http://schemas.microsoft.com/office/word/2010/wordprocessingDrawing" xmlns:wp="http://schemas.openxmlformats.org/drawingml/2006/wordprocessingDrawing" xmlns:w10="urn:schemas-microsoft-com:office:word" xmlns:w="http://schemas.openxmlformats.org/wordprocessingml/2006/main" xmlns:w14="http://schemas.microsoft.com/office/word/2010/wordml" xmlns:wpg="http://schemas.microsoft.com/office/word/2010/wordprocessingGroup" xmlns:wpi="http://schemas.microsoft.com/office/word/2010/wordprocessingInk" xmlns:wne="http://schemas.microsoft.com/office/word/2006/wordml" xmlns:wps="http://schemas.microsoft.com/office/word/2010/wordprocessingShape" mc:Ignorable="w14 wp14">
+<w:numbering xmlns:wpc="http://schemas.microsoft.com/office/word/2010/wordprocessingCanvas" xmlns:mc="http://schemas.openxmlformats.org/markup-compatibility/2006" xmlns:o="urn:schemas-microsoft-com:office:office" xmlns:r="http://schemas.openxmlformats.org/officeDocument/2006/relationships" xmlns:m="http://schemas.openxmlformats.org/officeDocument/2006/math" xmlns:v="urn:schemas-microsoft-com:vml" xmlns:wp14="http://schemas.microsoft.com/office/word/2010/wordprocessingDrawing" xmlns:wp="http://schemas.openxmlformats.org/drawingml/2006/wordprocessingDrawing" xmlns:w10="urn:schemas-microsoft-com:office:word" xmlns:w="http://schemas.openxmlformats.org/wordprocessingml/2006/main" xmlns:w14="http://schemas.microsoft.com/office/word/2010/wordml" xmlns:w15="http://schemas.microsoft.com/office/word/2012/wordml" xmlns:wpg="http://schemas.microsoft.com/office/word/2010/wordprocessingGroup" xmlns:wpi="http://schemas.microsoft.com/office/word/2010/wordprocessingInk" xmlns:wne="http://schemas.microsoft.com/office/word/2006/wordml" xmlns:wps="http://schemas.microsoft.com/office/word/2010/wordprocessingShape" mc:Ignorable="w14 w15 wp14">
   <w:abstractNum w:abstractNumId="0">
     <w:nsid w:val="00000001"/>
     <w:multiLevelType w:val="hybridMultilevel"/>
@@ -478,6 +834,92 @@
     </w:lvl>
   </w:abstractNum>
   <w:abstractNum w:abstractNumId="1">
+    <w:nsid w:val="06867527"/>
+    <w:multiLevelType w:val="hybridMultilevel"/>
+    <w:tmpl w:val="42B69412"/>
+    <w:lvl w:ilvl="0" w:tplc="0407000F">
+      <w:start w:val="1"/>
+      <w:numFmt w:val="decimal"/>
+      <w:lvlText w:val="%1."/>
+      <w:lvlJc w:val="left"/>
+      <w:pPr>
+        <w:ind w:left="720" w:hanging="360"/>
+      </w:pPr>
+    </w:lvl>
+    <w:lvl w:ilvl="1" w:tplc="04070019" w:tentative="1">
+      <w:start w:val="1"/>
+      <w:numFmt w:val="lowerLetter"/>
+      <w:lvlText w:val="%2."/>
+      <w:lvlJc w:val="left"/>
+      <w:pPr>
+        <w:ind w:left="1440" w:hanging="360"/>
+      </w:pPr>
+    </w:lvl>
+    <w:lvl w:ilvl="2" w:tplc="0407001B" w:tentative="1">
+      <w:start w:val="1"/>
+      <w:numFmt w:val="lowerRoman"/>
+      <w:lvlText w:val="%3."/>
+      <w:lvlJc w:val="right"/>
+      <w:pPr>
+        <w:ind w:left="2160" w:hanging="180"/>
+      </w:pPr>
+    </w:lvl>
+    <w:lvl w:ilvl="3" w:tplc="0407000F" w:tentative="1">
+      <w:start w:val="1"/>
+      <w:numFmt w:val="decimal"/>
+      <w:lvlText w:val="%4."/>
+      <w:lvlJc w:val="left"/>
+      <w:pPr>
+        <w:ind w:left="2880" w:hanging="360"/>
+      </w:pPr>
+    </w:lvl>
+    <w:lvl w:ilvl="4" w:tplc="04070019" w:tentative="1">
+      <w:start w:val="1"/>
+      <w:numFmt w:val="lowerLetter"/>
+      <w:lvlText w:val="%5."/>
+      <w:lvlJc w:val="left"/>
+      <w:pPr>
+        <w:ind w:left="3600" w:hanging="360"/>
+      </w:pPr>
+    </w:lvl>
+    <w:lvl w:ilvl="5" w:tplc="0407001B" w:tentative="1">
+      <w:start w:val="1"/>
+      <w:numFmt w:val="lowerRoman"/>
+      <w:lvlText w:val="%6."/>
+      <w:lvlJc w:val="right"/>
+      <w:pPr>
+        <w:ind w:left="4320" w:hanging="180"/>
+      </w:pPr>
+    </w:lvl>
+    <w:lvl w:ilvl="6" w:tplc="0407000F" w:tentative="1">
+      <w:start w:val="1"/>
+      <w:numFmt w:val="decimal"/>
+      <w:lvlText w:val="%7."/>
+      <w:lvlJc w:val="left"/>
+      <w:pPr>
+        <w:ind w:left="5040" w:hanging="360"/>
+      </w:pPr>
+    </w:lvl>
+    <w:lvl w:ilvl="7" w:tplc="04070019" w:tentative="1">
+      <w:start w:val="1"/>
+      <w:numFmt w:val="lowerLetter"/>
+      <w:lvlText w:val="%8."/>
+      <w:lvlJc w:val="left"/>
+      <w:pPr>
+        <w:ind w:left="5760" w:hanging="360"/>
+      </w:pPr>
+    </w:lvl>
+    <w:lvl w:ilvl="8" w:tplc="0407001B" w:tentative="1">
+      <w:start w:val="1"/>
+      <w:numFmt w:val="lowerRoman"/>
+      <w:lvlText w:val="%9."/>
+      <w:lvlJc w:val="right"/>
+      <w:pPr>
+        <w:ind w:left="6480" w:hanging="180"/>
+      </w:pPr>
+    </w:lvl>
+  </w:abstractNum>
+  <w:abstractNum w:abstractNumId="2">
     <w:nsid w:val="13543CB0"/>
     <w:multiLevelType w:val="hybridMultilevel"/>
     <w:tmpl w:val="3A8696FE"/>
@@ -566,7 +1008,7 @@
       </w:pPr>
     </w:lvl>
   </w:abstractNum>
-  <w:abstractNum w:abstractNumId="2">
+  <w:abstractNum w:abstractNumId="3">
     <w:nsid w:val="2AAB2648"/>
     <w:multiLevelType w:val="hybridMultilevel"/>
     <w:tmpl w:val="C4A4715A"/>
@@ -679,7 +1121,206 @@
       </w:rPr>
     </w:lvl>
   </w:abstractNum>
-  <w:abstractNum w:abstractNumId="3">
+  <w:abstractNum w:abstractNumId="4">
+    <w:nsid w:val="40833499"/>
+    <w:multiLevelType w:val="hybridMultilevel"/>
+    <w:tmpl w:val="FEEE9B12"/>
+    <w:lvl w:ilvl="0" w:tplc="E696ABB6">
+      <w:start w:val="1"/>
+      <w:numFmt w:val="bullet"/>
+      <w:lvlText w:val="-"/>
+      <w:lvlJc w:val="left"/>
+      <w:pPr>
+        <w:ind w:left="720" w:hanging="360"/>
+      </w:pPr>
+      <w:rPr>
+        <w:rFonts w:ascii="Cambria" w:eastAsiaTheme="minorEastAsia" w:hAnsi="Cambria" w:cstheme="minorBidi" w:hint="default"/>
+      </w:rPr>
+    </w:lvl>
+    <w:lvl w:ilvl="1" w:tplc="04070003" w:tentative="1">
+      <w:start w:val="1"/>
+      <w:numFmt w:val="bullet"/>
+      <w:lvlText w:val="o"/>
+      <w:lvlJc w:val="left"/>
+      <w:pPr>
+        <w:ind w:left="1440" w:hanging="360"/>
+      </w:pPr>
+      <w:rPr>
+        <w:rFonts w:ascii="Courier New" w:hAnsi="Courier New" w:cs="Courier New" w:hint="default"/>
+      </w:rPr>
+    </w:lvl>
+    <w:lvl w:ilvl="2" w:tplc="04070005" w:tentative="1">
+      <w:start w:val="1"/>
+      <w:numFmt w:val="bullet"/>
+      <w:lvlText w:val=""/>
+      <w:lvlJc w:val="left"/>
+      <w:pPr>
+        <w:ind w:left="2160" w:hanging="360"/>
+      </w:pPr>
+      <w:rPr>
+        <w:rFonts w:ascii="Wingdings" w:hAnsi="Wingdings" w:hint="default"/>
+      </w:rPr>
+    </w:lvl>
+    <w:lvl w:ilvl="3" w:tplc="04070001" w:tentative="1">
+      <w:start w:val="1"/>
+      <w:numFmt w:val="bullet"/>
+      <w:lvlText w:val=""/>
+      <w:lvlJc w:val="left"/>
+      <w:pPr>
+        <w:ind w:left="2880" w:hanging="360"/>
+      </w:pPr>
+      <w:rPr>
+        <w:rFonts w:ascii="Symbol" w:hAnsi="Symbol" w:hint="default"/>
+      </w:rPr>
+    </w:lvl>
+    <w:lvl w:ilvl="4" w:tplc="04070003" w:tentative="1">
+      <w:start w:val="1"/>
+      <w:numFmt w:val="bullet"/>
+      <w:lvlText w:val="o"/>
+      <w:lvlJc w:val="left"/>
+      <w:pPr>
+        <w:ind w:left="3600" w:hanging="360"/>
+      </w:pPr>
+      <w:rPr>
+        <w:rFonts w:ascii="Courier New" w:hAnsi="Courier New" w:cs="Courier New" w:hint="default"/>
+      </w:rPr>
+    </w:lvl>
+    <w:lvl w:ilvl="5" w:tplc="04070005" w:tentative="1">
+      <w:start w:val="1"/>
+      <w:numFmt w:val="bullet"/>
+      <w:lvlText w:val=""/>
+      <w:lvlJc w:val="left"/>
+      <w:pPr>
+        <w:ind w:left="4320" w:hanging="360"/>
+      </w:pPr>
+      <w:rPr>
+        <w:rFonts w:ascii="Wingdings" w:hAnsi="Wingdings" w:hint="default"/>
+      </w:rPr>
+    </w:lvl>
+    <w:lvl w:ilvl="6" w:tplc="04070001" w:tentative="1">
+      <w:start w:val="1"/>
+      <w:numFmt w:val="bullet"/>
+      <w:lvlText w:val=""/>
+      <w:lvlJc w:val="left"/>
+      <w:pPr>
+        <w:ind w:left="5040" w:hanging="360"/>
+      </w:pPr>
+      <w:rPr>
+        <w:rFonts w:ascii="Symbol" w:hAnsi="Symbol" w:hint="default"/>
+      </w:rPr>
+    </w:lvl>
+    <w:lvl w:ilvl="7" w:tplc="04070003" w:tentative="1">
+      <w:start w:val="1"/>
+      <w:numFmt w:val="bullet"/>
+      <w:lvlText w:val="o"/>
+      <w:lvlJc w:val="left"/>
+      <w:pPr>
+        <w:ind w:left="5760" w:hanging="360"/>
+      </w:pPr>
+      <w:rPr>
+        <w:rFonts w:ascii="Courier New" w:hAnsi="Courier New" w:cs="Courier New" w:hint="default"/>
+      </w:rPr>
+    </w:lvl>
+    <w:lvl w:ilvl="8" w:tplc="04070005" w:tentative="1">
+      <w:start w:val="1"/>
+      <w:numFmt w:val="bullet"/>
+      <w:lvlText w:val=""/>
+      <w:lvlJc w:val="left"/>
+      <w:pPr>
+        <w:ind w:left="6480" w:hanging="360"/>
+      </w:pPr>
+      <w:rPr>
+        <w:rFonts w:ascii="Wingdings" w:hAnsi="Wingdings" w:hint="default"/>
+      </w:rPr>
+    </w:lvl>
+  </w:abstractNum>
+  <w:abstractNum w:abstractNumId="5">
+    <w:nsid w:val="5C561F40"/>
+    <w:multiLevelType w:val="hybridMultilevel"/>
+    <w:tmpl w:val="0CE87E78"/>
+    <w:lvl w:ilvl="0" w:tplc="0407000F">
+      <w:start w:val="1"/>
+      <w:numFmt w:val="decimal"/>
+      <w:lvlText w:val="%1."/>
+      <w:lvlJc w:val="left"/>
+      <w:pPr>
+        <w:ind w:left="720" w:hanging="360"/>
+      </w:pPr>
+    </w:lvl>
+    <w:lvl w:ilvl="1" w:tplc="04070019" w:tentative="1">
+      <w:start w:val="1"/>
+      <w:numFmt w:val="lowerLetter"/>
+      <w:lvlText w:val="%2."/>
+      <w:lvlJc w:val="left"/>
+      <w:pPr>
+        <w:ind w:left="1440" w:hanging="360"/>
+      </w:pPr>
+    </w:lvl>
+    <w:lvl w:ilvl="2" w:tplc="0407001B" w:tentative="1">
+      <w:start w:val="1"/>
+      <w:numFmt w:val="lowerRoman"/>
+      <w:lvlText w:val="%3."/>
+      <w:lvlJc w:val="right"/>
+      <w:pPr>
+        <w:ind w:left="2160" w:hanging="180"/>
+      </w:pPr>
+    </w:lvl>
+    <w:lvl w:ilvl="3" w:tplc="0407000F" w:tentative="1">
+      <w:start w:val="1"/>
+      <w:numFmt w:val="decimal"/>
+      <w:lvlText w:val="%4."/>
+      <w:lvlJc w:val="left"/>
+      <w:pPr>
+        <w:ind w:left="2880" w:hanging="360"/>
+      </w:pPr>
+    </w:lvl>
+    <w:lvl w:ilvl="4" w:tplc="04070019" w:tentative="1">
+      <w:start w:val="1"/>
+      <w:numFmt w:val="lowerLetter"/>
+      <w:lvlText w:val="%5."/>
+      <w:lvlJc w:val="left"/>
+      <w:pPr>
+        <w:ind w:left="3600" w:hanging="360"/>
+      </w:pPr>
+    </w:lvl>
+    <w:lvl w:ilvl="5" w:tplc="0407001B" w:tentative="1">
+      <w:start w:val="1"/>
+      <w:numFmt w:val="lowerRoman"/>
+      <w:lvlText w:val="%6."/>
+      <w:lvlJc w:val="right"/>
+      <w:pPr>
+        <w:ind w:left="4320" w:hanging="180"/>
+      </w:pPr>
+    </w:lvl>
+    <w:lvl w:ilvl="6" w:tplc="0407000F" w:tentative="1">
+      <w:start w:val="1"/>
+      <w:numFmt w:val="decimal"/>
+      <w:lvlText w:val="%7."/>
+      <w:lvlJc w:val="left"/>
+      <w:pPr>
+        <w:ind w:left="5040" w:hanging="360"/>
+      </w:pPr>
+    </w:lvl>
+    <w:lvl w:ilvl="7" w:tplc="04070019" w:tentative="1">
+      <w:start w:val="1"/>
+      <w:numFmt w:val="lowerLetter"/>
+      <w:lvlText w:val="%8."/>
+      <w:lvlJc w:val="left"/>
+      <w:pPr>
+        <w:ind w:left="5760" w:hanging="360"/>
+      </w:pPr>
+    </w:lvl>
+    <w:lvl w:ilvl="8" w:tplc="0407001B" w:tentative="1">
+      <w:start w:val="1"/>
+      <w:numFmt w:val="lowerRoman"/>
+      <w:lvlText w:val="%9."/>
+      <w:lvlJc w:val="right"/>
+      <w:pPr>
+        <w:ind w:left="6480" w:hanging="180"/>
+      </w:pPr>
+    </w:lvl>
+  </w:abstractNum>
+  <w:abstractNum w:abstractNumId="6">
     <w:nsid w:val="689B437B"/>
     <w:multiLevelType w:val="hybridMultilevel"/>
     <w:tmpl w:val="66FC2FCA"/>
@@ -796,19 +1437,28 @@
     <w:abstractNumId w:val="0"/>
   </w:num>
   <w:num w:numId="2">
+    <w:abstractNumId w:val="6"/>
+  </w:num>
+  <w:num w:numId="3">
+    <w:abstractNumId w:val="2"/>
+  </w:num>
+  <w:num w:numId="4">
     <w:abstractNumId w:val="3"/>
   </w:num>
-  <w:num w:numId="3">
+  <w:num w:numId="5">
+    <w:abstractNumId w:val="4"/>
+  </w:num>
+  <w:num w:numId="6">
     <w:abstractNumId w:val="1"/>
   </w:num>
-  <w:num w:numId="4">
-    <w:abstractNumId w:val="2"/>
+  <w:num w:numId="7">
+    <w:abstractNumId w:val="5"/>
   </w:num>
 </w:numbering>
 </file>
 
 <file path=word/styles.xml><?xml version="1.0" encoding="utf-8"?>
-<w:styles xmlns:mc="http://schemas.openxmlformats.org/markup-compatibility/2006" xmlns:r="http://schemas.openxmlformats.org/officeDocument/2006/relationships" xmlns:w="http://schemas.openxmlformats.org/wordprocessingml/2006/main" xmlns:w14="http://schemas.microsoft.com/office/word/2010/wordml" mc:Ignorable="w14">
+<w:styles xmlns:mc="http://schemas.openxmlformats.org/markup-compatibility/2006" xmlns:r="http://schemas.openxmlformats.org/officeDocument/2006/relationships" xmlns:w="http://schemas.openxmlformats.org/wordprocessingml/2006/main" xmlns:w14="http://schemas.microsoft.com/office/word/2010/wordml" xmlns:w15="http://schemas.microsoft.com/office/word/2012/wordml" mc:Ignorable="w14 w15">
   <w:docDefaults>
     <w:rPrDefault>
       <w:rPr>
@@ -820,154 +1470,388 @@
     </w:rPrDefault>
     <w:pPrDefault/>
   </w:docDefaults>
-  <w:latentStyles w:defLockedState="0" w:defUIPriority="99" w:defSemiHidden="1" w:defUnhideWhenUsed="1" w:defQFormat="0" w:count="267">
-    <w:lsdException w:name="Normal" w:semiHidden="0" w:uiPriority="0" w:unhideWhenUsed="0" w:qFormat="1"/>
-    <w:lsdException w:name="heading 1" w:semiHidden="0" w:uiPriority="9" w:unhideWhenUsed="0" w:qFormat="1"/>
-    <w:lsdException w:name="heading 2" w:uiPriority="9" w:qFormat="1"/>
-    <w:lsdException w:name="heading 3" w:uiPriority="9" w:qFormat="1"/>
-    <w:lsdException w:name="heading 4" w:uiPriority="9" w:qFormat="1"/>
-    <w:lsdException w:name="heading 5" w:uiPriority="9" w:qFormat="1"/>
-    <w:lsdException w:name="heading 6" w:uiPriority="9" w:qFormat="1"/>
-    <w:lsdException w:name="heading 7" w:uiPriority="9" w:qFormat="1"/>
-    <w:lsdException w:name="heading 8" w:uiPriority="9" w:qFormat="1"/>
-    <w:lsdException w:name="heading 9" w:uiPriority="9" w:qFormat="1"/>
-    <w:lsdException w:name="toc 1" w:uiPriority="39"/>
-    <w:lsdException w:name="toc 2" w:uiPriority="39"/>
-    <w:lsdException w:name="toc 3" w:uiPriority="39"/>
-    <w:lsdException w:name="toc 4" w:uiPriority="39"/>
-    <w:lsdException w:name="toc 5" w:uiPriority="39"/>
-    <w:lsdException w:name="toc 6" w:uiPriority="39"/>
-    <w:lsdException w:name="toc 7" w:uiPriority="39"/>
-    <w:lsdException w:name="toc 8" w:uiPriority="39"/>
-    <w:lsdException w:name="toc 9" w:uiPriority="39"/>
-    <w:lsdException w:name="caption" w:uiPriority="35" w:qFormat="1"/>
-    <w:lsdException w:name="Title" w:semiHidden="0" w:uiPriority="10" w:unhideWhenUsed="0" w:qFormat="1"/>
-    <w:lsdException w:name="Default Paragraph Font" w:uiPriority="1"/>
-    <w:lsdException w:name="Subtitle" w:semiHidden="0" w:uiPriority="11" w:unhideWhenUsed="0" w:qFormat="1"/>
-    <w:lsdException w:name="Strong" w:semiHidden="0" w:uiPriority="22" w:unhideWhenUsed="0" w:qFormat="1"/>
-    <w:lsdException w:name="Emphasis" w:semiHidden="0" w:uiPriority="20" w:unhideWhenUsed="0" w:qFormat="1"/>
-    <w:lsdException w:name="Table Grid" w:semiHidden="0" w:uiPriority="59" w:unhideWhenUsed="0"/>
-    <w:lsdException w:name="Placeholder Text" w:unhideWhenUsed="0"/>
-    <w:lsdException w:name="No Spacing" w:semiHidden="0" w:uiPriority="1" w:unhideWhenUsed="0" w:qFormat="1"/>
-    <w:lsdException w:name="Light Shading" w:semiHidden="0" w:uiPriority="60" w:unhideWhenUsed="0"/>
-    <w:lsdException w:name="Light List" w:semiHidden="0" w:uiPriority="61" w:unhideWhenUsed="0"/>
-    <w:lsdException w:name="Light Grid" w:semiHidden="0" w:uiPriority="62" w:unhideWhenUsed="0"/>
-    <w:lsdException w:name="Medium Shading 1" w:semiHidden="0" w:uiPriority="63" w:unhideWhenUsed="0"/>
-    <w:lsdException w:name="Medium Shading 2" w:semiHidden="0" w:uiPriority="64" w:unhideWhenUsed="0"/>
-    <w:lsdException w:name="Medium List 1" w:semiHidden="0" w:uiPriority="65" w:unhideWhenUsed="0"/>
-    <w:lsdException w:name="Medium List 2" w:semiHidden="0" w:uiPriority="66" w:unhideWhenUsed="0"/>
-    <w:lsdException w:name="Medium Grid 1" w:semiHidden="0" w:uiPriority="67" w:unhideWhenUsed="0"/>
-    <w:lsdException w:name="Medium Grid 2" w:semiHidden="0" w:uiPriority="68" w:unhideWhenUsed="0"/>
-    <w:lsdException w:name="Medium Grid 3" w:semiHidden="0" w:uiPriority="69" w:unhideWhenUsed="0"/>
-    <w:lsdException w:name="Dark List" w:semiHidden="0" w:uiPriority="70" w:unhideWhenUsed="0"/>
-    <w:lsdException w:name="Colorful Shading" w:semiHidden="0" w:uiPriority="71" w:unhideWhenUsed="0"/>
-    <w:lsdException w:name="Colorful List" w:semiHidden="0" w:uiPriority="72" w:unhideWhenUsed="0"/>
-    <w:lsdException w:name="Colorful Grid" w:semiHidden="0" w:uiPriority="73" w:unhideWhenUsed="0"/>
-    <w:lsdException w:name="Light Shading Accent 1" w:semiHidden="0" w:uiPriority="60" w:unhideWhenUsed="0"/>
-    <w:lsdException w:name="Light List Accent 1" w:semiHidden="0" w:uiPriority="61" w:unhideWhenUsed="0"/>
-    <w:lsdException w:name="Light Grid Accent 1" w:semiHidden="0" w:uiPriority="62" w:unhideWhenUsed="0"/>
-    <w:lsdException w:name="Medium Shading 1 Accent 1" w:semiHidden="0" w:uiPriority="63" w:unhideWhenUsed="0"/>
-    <w:lsdException w:name="Medium Shading 2 Accent 1" w:semiHidden="0" w:uiPriority="64" w:unhideWhenUsed="0"/>
-    <w:lsdException w:name="Medium List 1 Accent 1" w:semiHidden="0" w:uiPriority="65" w:unhideWhenUsed="0"/>
-    <w:lsdException w:name="Revision" w:unhideWhenUsed="0"/>
-    <w:lsdException w:name="List Paragraph" w:semiHidden="0" w:uiPriority="34" w:unhideWhenUsed="0" w:qFormat="1"/>
-    <w:lsdException w:name="Quote" w:semiHidden="0" w:uiPriority="29" w:unhideWhenUsed="0" w:qFormat="1"/>
-    <w:lsdException w:name="Intense Quote" w:semiHidden="0" w:uiPriority="30" w:unhideWhenUsed="0" w:qFormat="1"/>
-    <w:lsdException w:name="Medium List 2 Accent 1" w:semiHidden="0" w:uiPriority="66" w:unhideWhenUsed="0"/>
-    <w:lsdException w:name="Medium Grid 1 Accent 1" w:semiHidden="0" w:uiPriority="67" w:unhideWhenUsed="0"/>
-    <w:lsdException w:name="Medium Grid 2 Accent 1" w:semiHidden="0" w:uiPriority="68" w:unhideWhenUsed="0"/>
-    <w:lsdException w:name="Medium Grid 3 Accent 1" w:semiHidden="0" w:uiPriority="69" w:unhideWhenUsed="0"/>
-    <w:lsdException w:name="Dark List Accent 1" w:semiHidden="0" w:uiPriority="70" w:unhideWhenUsed="0"/>
-    <w:lsdException w:name="Colorful Shading Accent 1" w:semiHidden="0" w:uiPriority="71" w:unhideWhenUsed="0"/>
-    <w:lsdException w:name="Colorful List Accent 1" w:semiHidden="0" w:uiPriority="72" w:unhideWhenUsed="0"/>
-    <w:lsdException w:name="Colorful Grid Accent 1" w:semiHidden="0" w:uiPriority="73" w:unhideWhenUsed="0"/>
-    <w:lsdException w:name="Light Shading Accent 2" w:semiHidden="0" w:uiPriority="60" w:unhideWhenUsed="0"/>
-    <w:lsdException w:name="Light List Accent 2" w:semiHidden="0" w:uiPriority="61" w:unhideWhenUsed="0"/>
-    <w:lsdException w:name="Light Grid Accent 2" w:semiHidden="0" w:uiPriority="62" w:unhideWhenUsed="0"/>
-    <w:lsdException w:name="Medium Shading 1 Accent 2" w:semiHidden="0" w:uiPriority="63" w:unhideWhenUsed="0"/>
-    <w:lsdException w:name="Medium Shading 2 Accent 2" w:semiHidden="0" w:uiPriority="64" w:unhideWhenUsed="0"/>
-    <w:lsdException w:name="Medium List 1 Accent 2" w:semiHidden="0" w:uiPriority="65" w:unhideWhenUsed="0"/>
-    <w:lsdException w:name="Medium List 2 Accent 2" w:semiHidden="0" w:uiPriority="66" w:unhideWhenUsed="0"/>
-    <w:lsdException w:name="Medium Grid 1 Accent 2" w:semiHidden="0" w:uiPriority="67" w:unhideWhenUsed="0"/>
-    <w:lsdException w:name="Medium Grid 2 Accent 2" w:semiHidden="0" w:uiPriority="68" w:unhideWhenUsed="0"/>
-    <w:lsdException w:name="Medium Grid 3 Accent 2" w:semiHidden="0" w:uiPriority="69" w:unhideWhenUsed="0"/>
-    <w:lsdException w:name="Dark List Accent 2" w:semiHidden="0" w:uiPriority="70" w:unhideWhenUsed="0"/>
-    <w:lsdException w:name="Colorful Shading Accent 2" w:semiHidden="0" w:uiPriority="71" w:unhideWhenUsed="0"/>
-    <w:lsdException w:name="Colorful List Accent 2" w:semiHidden="0" w:uiPriority="72" w:unhideWhenUsed="0"/>
-    <w:lsdException w:name="Colorful Grid Accent 2" w:semiHidden="0" w:uiPriority="73" w:unhideWhenUsed="0"/>
-    <w:lsdException w:name="Light Shading Accent 3" w:semiHidden="0" w:uiPriority="60" w:unhideWhenUsed="0"/>
-    <w:lsdException w:name="Light List Accent 3" w:semiHidden="0" w:uiPriority="61" w:unhideWhenUsed="0"/>
-    <w:lsdException w:name="Light Grid Accent 3" w:semiHidden="0" w:uiPriority="62" w:unhideWhenUsed="0"/>
-    <w:lsdException w:name="Medium Shading 1 Accent 3" w:semiHidden="0" w:uiPriority="63" w:unhideWhenUsed="0"/>
-    <w:lsdException w:name="Medium Shading 2 Accent 3" w:semiHidden="0" w:uiPriority="64" w:unhideWhenUsed="0"/>
-    <w:lsdException w:name="Medium List 1 Accent 3" w:semiHidden="0" w:uiPriority="65" w:unhideWhenUsed="0"/>
-    <w:lsdException w:name="Medium List 2 Accent 3" w:semiHidden="0" w:uiPriority="66" w:unhideWhenUsed="0"/>
-    <w:lsdException w:name="Medium Grid 1 Accent 3" w:semiHidden="0" w:uiPriority="67" w:unhideWhenUsed="0"/>
-    <w:lsdException w:name="Medium Grid 2 Accent 3" w:semiHidden="0" w:uiPriority="68" w:unhideWhenUsed="0"/>
-    <w:lsdException w:name="Medium Grid 3 Accent 3" w:semiHidden="0" w:uiPriority="69" w:unhideWhenUsed="0"/>
-    <w:lsdException w:name="Dark List Accent 3" w:semiHidden="0" w:uiPriority="70" w:unhideWhenUsed="0"/>
-    <w:lsdException w:name="Colorful Shading Accent 3" w:semiHidden="0" w:uiPriority="71" w:unhideWhenUsed="0"/>
-    <w:lsdException w:name="Colorful List Accent 3" w:semiHidden="0" w:uiPriority="72" w:unhideWhenUsed="0"/>
-    <w:lsdException w:name="Colorful Grid Accent 3" w:semiHidden="0" w:uiPriority="73" w:unhideWhenUsed="0"/>
-    <w:lsdException w:name="Light Shading Accent 4" w:semiHidden="0" w:uiPriority="60" w:unhideWhenUsed="0"/>
-    <w:lsdException w:name="Light List Accent 4" w:semiHidden="0" w:uiPriority="61" w:unhideWhenUsed="0"/>
-    <w:lsdException w:name="Light Grid Accent 4" w:semiHidden="0" w:uiPriority="62" w:unhideWhenUsed="0"/>
-    <w:lsdException w:name="Medium Shading 1 Accent 4" w:semiHidden="0" w:uiPriority="63" w:unhideWhenUsed="0"/>
-    <w:lsdException w:name="Medium Shading 2 Accent 4" w:semiHidden="0" w:uiPriority="64" w:unhideWhenUsed="0"/>
-    <w:lsdException w:name="Medium List 1 Accent 4" w:semiHidden="0" w:uiPriority="65" w:unhideWhenUsed="0"/>
-    <w:lsdException w:name="Medium List 2 Accent 4" w:semiHidden="0" w:uiPriority="66" w:unhideWhenUsed="0"/>
-    <w:lsdException w:name="Medium Grid 1 Accent 4" w:semiHidden="0" w:uiPriority="67" w:unhideWhenUsed="0"/>
-    <w:lsdException w:name="Medium Grid 2 Accent 4" w:semiHidden="0" w:uiPriority="68" w:unhideWhenUsed="0"/>
-    <w:lsdException w:name="Medium Grid 3 Accent 4" w:semiHidden="0" w:uiPriority="69" w:unhideWhenUsed="0"/>
-    <w:lsdException w:name="Dark List Accent 4" w:semiHidden="0" w:uiPriority="70" w:unhideWhenUsed="0"/>
-    <w:lsdException w:name="Colorful Shading Accent 4" w:semiHidden="0" w:uiPriority="71" w:unhideWhenUsed="0"/>
-    <w:lsdException w:name="Colorful List Accent 4" w:semiHidden="0" w:uiPriority="72" w:unhideWhenUsed="0"/>
-    <w:lsdException w:name="Colorful Grid Accent 4" w:semiHidden="0" w:uiPriority="73" w:unhideWhenUsed="0"/>
-    <w:lsdException w:name="Light Shading Accent 5" w:semiHidden="0" w:uiPriority="60" w:unhideWhenUsed="0"/>
-    <w:lsdException w:name="Light List Accent 5" w:semiHidden="0" w:uiPriority="61" w:unhideWhenUsed="0"/>
-    <w:lsdException w:name="Light Grid Accent 5" w:semiHidden="0" w:uiPriority="62" w:unhideWhenUsed="0"/>
-    <w:lsdException w:name="Medium Shading 1 Accent 5" w:semiHidden="0" w:uiPriority="63" w:unhideWhenUsed="0"/>
-    <w:lsdException w:name="Medium Shading 2 Accent 5" w:semiHidden="0" w:uiPriority="64" w:unhideWhenUsed="0"/>
-    <w:lsdException w:name="Medium List 1 Accent 5" w:semiHidden="0" w:uiPriority="65" w:unhideWhenUsed="0"/>
-    <w:lsdException w:name="Medium List 2 Accent 5" w:semiHidden="0" w:uiPriority="66" w:unhideWhenUsed="0"/>
-    <w:lsdException w:name="Medium Grid 1 Accent 5" w:semiHidden="0" w:uiPriority="67" w:unhideWhenUsed="0"/>
-    <w:lsdException w:name="Medium Grid 2 Accent 5" w:semiHidden="0" w:uiPriority="68" w:unhideWhenUsed="0"/>
-    <w:lsdException w:name="Medium Grid 3 Accent 5" w:semiHidden="0" w:uiPriority="69" w:unhideWhenUsed="0"/>
-    <w:lsdException w:name="Dark List Accent 5" w:semiHidden="0" w:uiPriority="70" w:unhideWhenUsed="0"/>
-    <w:lsdException w:name="Colorful Shading Accent 5" w:semiHidden="0" w:uiPriority="71" w:unhideWhenUsed="0"/>
-    <w:lsdException w:name="Colorful List Accent 5" w:semiHidden="0" w:uiPriority="72" w:unhideWhenUsed="0"/>
-    <w:lsdException w:name="Colorful Grid Accent 5" w:semiHidden="0" w:uiPriority="73" w:unhideWhenUsed="0"/>
-    <w:lsdException w:name="Light Shading Accent 6" w:semiHidden="0" w:uiPriority="60" w:unhideWhenUsed="0"/>
-    <w:lsdException w:name="Light List Accent 6" w:semiHidden="0" w:uiPriority="61" w:unhideWhenUsed="0"/>
-    <w:lsdException w:name="Light Grid Accent 6" w:semiHidden="0" w:uiPriority="62" w:unhideWhenUsed="0"/>
-    <w:lsdException w:name="Medium Shading 1 Accent 6" w:semiHidden="0" w:uiPriority="63" w:unhideWhenUsed="0"/>
-    <w:lsdException w:name="Medium Shading 2 Accent 6" w:semiHidden="0" w:uiPriority="64" w:unhideWhenUsed="0"/>
-    <w:lsdException w:name="Medium List 1 Accent 6" w:semiHidden="0" w:uiPriority="65" w:unhideWhenUsed="0"/>
-    <w:lsdException w:name="Medium List 2 Accent 6" w:semiHidden="0" w:uiPriority="66" w:unhideWhenUsed="0"/>
-    <w:lsdException w:name="Medium Grid 1 Accent 6" w:semiHidden="0" w:uiPriority="67" w:unhideWhenUsed="0"/>
-    <w:lsdException w:name="Medium Grid 2 Accent 6" w:semiHidden="0" w:uiPriority="68" w:unhideWhenUsed="0"/>
-    <w:lsdException w:name="Medium Grid 3 Accent 6" w:semiHidden="0" w:uiPriority="69" w:unhideWhenUsed="0"/>
-    <w:lsdException w:name="Dark List Accent 6" w:semiHidden="0" w:uiPriority="70" w:unhideWhenUsed="0"/>
-    <w:lsdException w:name="Colorful Shading Accent 6" w:semiHidden="0" w:uiPriority="71" w:unhideWhenUsed="0"/>
-    <w:lsdException w:name="Colorful List Accent 6" w:semiHidden="0" w:uiPriority="72" w:unhideWhenUsed="0"/>
-    <w:lsdException w:name="Colorful Grid Accent 6" w:semiHidden="0" w:uiPriority="73" w:unhideWhenUsed="0"/>
-    <w:lsdException w:name="Subtle Emphasis" w:semiHidden="0" w:uiPriority="19" w:unhideWhenUsed="0" w:qFormat="1"/>
-    <w:lsdException w:name="Intense Emphasis" w:semiHidden="0" w:uiPriority="21" w:unhideWhenUsed="0" w:qFormat="1"/>
-    <w:lsdException w:name="Subtle Reference" w:semiHidden="0" w:uiPriority="31" w:unhideWhenUsed="0" w:qFormat="1"/>
-    <w:lsdException w:name="Intense Reference" w:semiHidden="0" w:uiPriority="32" w:unhideWhenUsed="0" w:qFormat="1"/>
-    <w:lsdException w:name="Book Title" w:semiHidden="0" w:uiPriority="33" w:unhideWhenUsed="0" w:qFormat="1"/>
-    <w:lsdException w:name="Bibliography" w:uiPriority="37"/>
-    <w:lsdException w:name="TOC Heading" w:uiPriority="39" w:qFormat="1"/>
+  <w:latentStyles w:defLockedState="0" w:defUIPriority="99" w:defSemiHidden="0" w:defUnhideWhenUsed="0" w:defQFormat="0" w:count="371">
+    <w:lsdException w:name="Normal" w:uiPriority="0" w:qFormat="1"/>
+    <w:lsdException w:name="heading 1" w:uiPriority="9" w:qFormat="1"/>
+    <w:lsdException w:name="heading 2" w:semiHidden="1" w:uiPriority="9" w:unhideWhenUsed="1" w:qFormat="1"/>
+    <w:lsdException w:name="heading 3" w:semiHidden="1" w:uiPriority="9" w:unhideWhenUsed="1" w:qFormat="1"/>
+    <w:lsdException w:name="heading 4" w:semiHidden="1" w:uiPriority="9" w:unhideWhenUsed="1" w:qFormat="1"/>
+    <w:lsdException w:name="heading 5" w:semiHidden="1" w:uiPriority="9" w:unhideWhenUsed="1" w:qFormat="1"/>
+    <w:lsdException w:name="heading 6" w:semiHidden="1" w:uiPriority="9" w:unhideWhenUsed="1" w:qFormat="1"/>
+    <w:lsdException w:name="heading 7" w:semiHidden="1" w:uiPriority="9" w:unhideWhenUsed="1" w:qFormat="1"/>
+    <w:lsdException w:name="heading 8" w:semiHidden="1" w:uiPriority="9" w:unhideWhenUsed="1" w:qFormat="1"/>
+    <w:lsdException w:name="heading 9" w:semiHidden="1" w:uiPriority="9" w:unhideWhenUsed="1" w:qFormat="1"/>
+    <w:lsdException w:name="index 1" w:semiHidden="1" w:unhideWhenUsed="1"/>
+    <w:lsdException w:name="index 2" w:semiHidden="1" w:unhideWhenUsed="1"/>
+    <w:lsdException w:name="index 3" w:semiHidden="1" w:unhideWhenUsed="1"/>
+    <w:lsdException w:name="index 4" w:semiHidden="1" w:unhideWhenUsed="1"/>
+    <w:lsdException w:name="index 5" w:semiHidden="1" w:unhideWhenUsed="1"/>
+    <w:lsdException w:name="index 6" w:semiHidden="1" w:unhideWhenUsed="1"/>
+    <w:lsdException w:name="index 7" w:semiHidden="1" w:unhideWhenUsed="1"/>
+    <w:lsdException w:name="index 8" w:semiHidden="1" w:unhideWhenUsed="1"/>
+    <w:lsdException w:name="index 9" w:semiHidden="1" w:unhideWhenUsed="1"/>
+    <w:lsdException w:name="toc 1" w:semiHidden="1" w:uiPriority="39" w:unhideWhenUsed="1"/>
+    <w:lsdException w:name="toc 2" w:semiHidden="1" w:uiPriority="39" w:unhideWhenUsed="1"/>
+    <w:lsdException w:name="toc 3" w:semiHidden="1" w:uiPriority="39" w:unhideWhenUsed="1"/>
+    <w:lsdException w:name="toc 4" w:semiHidden="1" w:uiPriority="39" w:unhideWhenUsed="1"/>
+    <w:lsdException w:name="toc 5" w:semiHidden="1" w:uiPriority="39" w:unhideWhenUsed="1"/>
+    <w:lsdException w:name="toc 6" w:semiHidden="1" w:uiPriority="39" w:unhideWhenUsed="1"/>
+    <w:lsdException w:name="toc 7" w:semiHidden="1" w:uiPriority="39" w:unhideWhenUsed="1"/>
+    <w:lsdException w:name="toc 8" w:semiHidden="1" w:uiPriority="39" w:unhideWhenUsed="1"/>
+    <w:lsdException w:name="toc 9" w:semiHidden="1" w:uiPriority="39" w:unhideWhenUsed="1"/>
+    <w:lsdException w:name="Normal Indent" w:semiHidden="1" w:unhideWhenUsed="1"/>
+    <w:lsdException w:name="footnote text" w:semiHidden="1" w:unhideWhenUsed="1"/>
+    <w:lsdException w:name="annotation text" w:semiHidden="1" w:unhideWhenUsed="1"/>
+    <w:lsdException w:name="header" w:semiHidden="1" w:unhideWhenUsed="1"/>
+    <w:lsdException w:name="footer" w:semiHidden="1" w:unhideWhenUsed="1"/>
+    <w:lsdException w:name="index heading" w:semiHidden="1" w:unhideWhenUsed="1"/>
+    <w:lsdException w:name="caption" w:semiHidden="1" w:uiPriority="35" w:unhideWhenUsed="1" w:qFormat="1"/>
+    <w:lsdException w:name="table of figures" w:semiHidden="1" w:unhideWhenUsed="1"/>
+    <w:lsdException w:name="envelope address" w:semiHidden="1" w:unhideWhenUsed="1"/>
+    <w:lsdException w:name="envelope return" w:semiHidden="1" w:unhideWhenUsed="1"/>
+    <w:lsdException w:name="footnote reference" w:semiHidden="1" w:unhideWhenUsed="1"/>
+    <w:lsdException w:name="annotation reference" w:semiHidden="1" w:unhideWhenUsed="1"/>
+    <w:lsdException w:name="line number" w:semiHidden="1" w:unhideWhenUsed="1"/>
+    <w:lsdException w:name="page number" w:semiHidden="1" w:unhideWhenUsed="1"/>
+    <w:lsdException w:name="endnote reference" w:semiHidden="1" w:unhideWhenUsed="1"/>
+    <w:lsdException w:name="endnote text" w:semiHidden="1" w:unhideWhenUsed="1"/>
+    <w:lsdException w:name="table of authorities" w:semiHidden="1" w:unhideWhenUsed="1"/>
+    <w:lsdException w:name="macro" w:semiHidden="1" w:unhideWhenUsed="1"/>
+    <w:lsdException w:name="toa heading" w:semiHidden="1" w:unhideWhenUsed="1"/>
+    <w:lsdException w:name="List" w:semiHidden="1" w:unhideWhenUsed="1"/>
+    <w:lsdException w:name="List Bullet" w:semiHidden="1" w:unhideWhenUsed="1"/>
+    <w:lsdException w:name="List Number" w:semiHidden="1" w:unhideWhenUsed="1"/>
+    <w:lsdException w:name="List 2" w:semiHidden="1" w:unhideWhenUsed="1"/>
+    <w:lsdException w:name="List 3" w:semiHidden="1" w:unhideWhenUsed="1"/>
+    <w:lsdException w:name="List 4" w:semiHidden="1" w:unhideWhenUsed="1"/>
+    <w:lsdException w:name="List 5" w:semiHidden="1" w:unhideWhenUsed="1"/>
+    <w:lsdException w:name="List Bullet 2" w:semiHidden="1" w:unhideWhenUsed="1"/>
+    <w:lsdException w:name="List Bullet 3" w:semiHidden="1" w:unhideWhenUsed="1"/>
+    <w:lsdException w:name="List Bullet 4" w:semiHidden="1" w:unhideWhenUsed="1"/>
+    <w:lsdException w:name="List Bullet 5" w:semiHidden="1" w:unhideWhenUsed="1"/>
+    <w:lsdException w:name="List Number 2" w:semiHidden="1" w:unhideWhenUsed="1"/>
+    <w:lsdException w:name="List Number 3" w:semiHidden="1" w:unhideWhenUsed="1"/>
+    <w:lsdException w:name="List Number 4" w:semiHidden="1" w:unhideWhenUsed="1"/>
+    <w:lsdException w:name="List Number 5" w:semiHidden="1" w:unhideWhenUsed="1"/>
+    <w:lsdException w:name="Title" w:uiPriority="10" w:qFormat="1"/>
+    <w:lsdException w:name="Closing" w:semiHidden="1" w:unhideWhenUsed="1"/>
+    <w:lsdException w:name="Signature" w:semiHidden="1" w:unhideWhenUsed="1"/>
+    <w:lsdException w:name="Default Paragraph Font" w:semiHidden="1" w:uiPriority="1" w:unhideWhenUsed="1"/>
+    <w:lsdException w:name="Body Text" w:semiHidden="1" w:unhideWhenUsed="1"/>
+    <w:lsdException w:name="Body Text Indent" w:semiHidden="1" w:unhideWhenUsed="1"/>
+    <w:lsdException w:name="List Continue" w:semiHidden="1" w:unhideWhenUsed="1"/>
+    <w:lsdException w:name="List Continue 2" w:semiHidden="1" w:unhideWhenUsed="1"/>
+    <w:lsdException w:name="List Continue 3" w:semiHidden="1" w:unhideWhenUsed="1"/>
+    <w:lsdException w:name="List Continue 4" w:semiHidden="1" w:unhideWhenUsed="1"/>
+    <w:lsdException w:name="List Continue 5" w:semiHidden="1" w:unhideWhenUsed="1"/>
+    <w:lsdException w:name="Message Header" w:semiHidden="1" w:unhideWhenUsed="1"/>
+    <w:lsdException w:name="Subtitle" w:uiPriority="11" w:qFormat="1"/>
+    <w:lsdException w:name="Salutation" w:semiHidden="1" w:unhideWhenUsed="1"/>
+    <w:lsdException w:name="Date" w:semiHidden="1" w:unhideWhenUsed="1"/>
+    <w:lsdException w:name="Body Text First Indent" w:semiHidden="1" w:unhideWhenUsed="1"/>
+    <w:lsdException w:name="Body Text First Indent 2" w:semiHidden="1" w:unhideWhenUsed="1"/>
+    <w:lsdException w:name="Note Heading" w:semiHidden="1" w:unhideWhenUsed="1"/>
+    <w:lsdException w:name="Body Text 2" w:semiHidden="1" w:unhideWhenUsed="1"/>
+    <w:lsdException w:name="Body Text 3" w:semiHidden="1" w:unhideWhenUsed="1"/>
+    <w:lsdException w:name="Body Text Indent 2" w:semiHidden="1" w:unhideWhenUsed="1"/>
+    <w:lsdException w:name="Body Text Indent 3" w:semiHidden="1" w:unhideWhenUsed="1"/>
+    <w:lsdException w:name="Block Text" w:semiHidden="1" w:unhideWhenUsed="1"/>
+    <w:lsdException w:name="Hyperlink" w:semiHidden="1" w:unhideWhenUsed="1"/>
+    <w:lsdException w:name="FollowedHyperlink" w:semiHidden="1" w:unhideWhenUsed="1"/>
+    <w:lsdException w:name="Strong" w:uiPriority="22" w:qFormat="1"/>
+    <w:lsdException w:name="Emphasis" w:uiPriority="20" w:qFormat="1"/>
+    <w:lsdException w:name="Document Map" w:semiHidden="1" w:unhideWhenUsed="1"/>
+    <w:lsdException w:name="Plain Text" w:semiHidden="1" w:unhideWhenUsed="1"/>
+    <w:lsdException w:name="E-mail Signature" w:semiHidden="1" w:unhideWhenUsed="1"/>
+    <w:lsdException w:name="HTML Top of Form" w:semiHidden="1" w:unhideWhenUsed="1"/>
+    <w:lsdException w:name="HTML Bottom of Form" w:semiHidden="1" w:unhideWhenUsed="1"/>
+    <w:lsdException w:name="Normal (Web)" w:semiHidden="1" w:unhideWhenUsed="1"/>
+    <w:lsdException w:name="HTML Acronym" w:semiHidden="1" w:unhideWhenUsed="1"/>
+    <w:lsdException w:name="HTML Address" w:semiHidden="1" w:unhideWhenUsed="1"/>
+    <w:lsdException w:name="HTML Cite" w:semiHidden="1" w:unhideWhenUsed="1"/>
+    <w:lsdException w:name="HTML Code" w:semiHidden="1" w:unhideWhenUsed="1"/>
+    <w:lsdException w:name="HTML Definition" w:semiHidden="1" w:unhideWhenUsed="1"/>
+    <w:lsdException w:name="HTML Keyboard" w:semiHidden="1" w:unhideWhenUsed="1"/>
+    <w:lsdException w:name="HTML Preformatted" w:semiHidden="1" w:unhideWhenUsed="1"/>
+    <w:lsdException w:name="HTML Sample" w:semiHidden="1" w:unhideWhenUsed="1"/>
+    <w:lsdException w:name="HTML Typewriter" w:semiHidden="1" w:unhideWhenUsed="1"/>
+    <w:lsdException w:name="HTML Variable" w:semiHidden="1" w:unhideWhenUsed="1"/>
+    <w:lsdException w:name="Normal Table" w:semiHidden="1" w:unhideWhenUsed="1"/>
+    <w:lsdException w:name="annotation subject" w:semiHidden="1" w:unhideWhenUsed="1"/>
+    <w:lsdException w:name="No List" w:semiHidden="1" w:unhideWhenUsed="1"/>
+    <w:lsdException w:name="Outline List 1" w:semiHidden="1" w:unhideWhenUsed="1"/>
+    <w:lsdException w:name="Outline List 2" w:semiHidden="1" w:unhideWhenUsed="1"/>
+    <w:lsdException w:name="Outline List 3" w:semiHidden="1" w:unhideWhenUsed="1"/>
+    <w:lsdException w:name="Table Simple 1" w:semiHidden="1" w:unhideWhenUsed="1"/>
+    <w:lsdException w:name="Table Simple 2" w:semiHidden="1" w:unhideWhenUsed="1"/>
+    <w:lsdException w:name="Table Simple 3" w:semiHidden="1" w:unhideWhenUsed="1"/>
+    <w:lsdException w:name="Table Classic 1" w:semiHidden="1" w:unhideWhenUsed="1"/>
+    <w:lsdException w:name="Table Classic 2" w:semiHidden="1" w:unhideWhenUsed="1"/>
+    <w:lsdException w:name="Table Classic 3" w:semiHidden="1" w:unhideWhenUsed="1"/>
+    <w:lsdException w:name="Table Classic 4" w:semiHidden="1" w:unhideWhenUsed="1"/>
+    <w:lsdException w:name="Table Colorful 1" w:semiHidden="1" w:unhideWhenUsed="1"/>
+    <w:lsdException w:name="Table Colorful 2" w:semiHidden="1" w:unhideWhenUsed="1"/>
+    <w:lsdException w:name="Table Colorful 3" w:semiHidden="1" w:unhideWhenUsed="1"/>
+    <w:lsdException w:name="Table Columns 1" w:semiHidden="1" w:unhideWhenUsed="1"/>
+    <w:lsdException w:name="Table Columns 2" w:semiHidden="1" w:unhideWhenUsed="1"/>
+    <w:lsdException w:name="Table Columns 3" w:semiHidden="1" w:unhideWhenUsed="1"/>
+    <w:lsdException w:name="Table Columns 4" w:semiHidden="1" w:unhideWhenUsed="1"/>
+    <w:lsdException w:name="Table Columns 5" w:semiHidden="1" w:unhideWhenUsed="1"/>
+    <w:lsdException w:name="Table Grid 1" w:semiHidden="1" w:unhideWhenUsed="1"/>
+    <w:lsdException w:name="Table Grid 2" w:semiHidden="1" w:unhideWhenUsed="1"/>
+    <w:lsdException w:name="Table Grid 3" w:semiHidden="1" w:unhideWhenUsed="1"/>
+    <w:lsdException w:name="Table Grid 4" w:semiHidden="1" w:unhideWhenUsed="1"/>
+    <w:lsdException w:name="Table Grid 5" w:semiHidden="1" w:unhideWhenUsed="1"/>
+    <w:lsdException w:name="Table Grid 6" w:semiHidden="1" w:unhideWhenUsed="1"/>
+    <w:lsdException w:name="Table Grid 7" w:semiHidden="1" w:unhideWhenUsed="1"/>
+    <w:lsdException w:name="Table Grid 8" w:semiHidden="1" w:unhideWhenUsed="1"/>
+    <w:lsdException w:name="Table List 1" w:semiHidden="1" w:unhideWhenUsed="1"/>
+    <w:lsdException w:name="Table List 2" w:semiHidden="1" w:unhideWhenUsed="1"/>
+    <w:lsdException w:name="Table List 3" w:semiHidden="1" w:unhideWhenUsed="1"/>
+    <w:lsdException w:name="Table List 4" w:semiHidden="1" w:unhideWhenUsed="1"/>
+    <w:lsdException w:name="Table List 5" w:semiHidden="1" w:unhideWhenUsed="1"/>
+    <w:lsdException w:name="Table List 6" w:semiHidden="1" w:unhideWhenUsed="1"/>
+    <w:lsdException w:name="Table List 7" w:semiHidden="1" w:unhideWhenUsed="1"/>
+    <w:lsdException w:name="Table List 8" w:semiHidden="1" w:unhideWhenUsed="1"/>
+    <w:lsdException w:name="Table 3D effects 1" w:semiHidden="1" w:unhideWhenUsed="1"/>
+    <w:lsdException w:name="Table 3D effects 2" w:semiHidden="1" w:unhideWhenUsed="1"/>
+    <w:lsdException w:name="Table 3D effects 3" w:semiHidden="1" w:unhideWhenUsed="1"/>
+    <w:lsdException w:name="Table Contemporary" w:semiHidden="1" w:unhideWhenUsed="1"/>
+    <w:lsdException w:name="Table Elegant" w:semiHidden="1" w:unhideWhenUsed="1"/>
+    <w:lsdException w:name="Table Professional" w:semiHidden="1" w:unhideWhenUsed="1"/>
+    <w:lsdException w:name="Table Subtle 1" w:semiHidden="1" w:unhideWhenUsed="1"/>
+    <w:lsdException w:name="Table Subtle 2" w:semiHidden="1" w:unhideWhenUsed="1"/>
+    <w:lsdException w:name="Table Web 1" w:semiHidden="1" w:unhideWhenUsed="1"/>
+    <w:lsdException w:name="Table Web 2" w:semiHidden="1" w:unhideWhenUsed="1"/>
+    <w:lsdException w:name="Table Web 3" w:semiHidden="1" w:unhideWhenUsed="1"/>
+    <w:lsdException w:name="Balloon Text" w:semiHidden="1" w:unhideWhenUsed="1"/>
+    <w:lsdException w:name="Table Grid" w:uiPriority="59"/>
+    <w:lsdException w:name="Table Theme" w:semiHidden="1" w:unhideWhenUsed="1"/>
+    <w:lsdException w:name="Placeholder Text" w:semiHidden="1"/>
+    <w:lsdException w:name="No Spacing" w:uiPriority="1" w:qFormat="1"/>
+    <w:lsdException w:name="Light Shading" w:uiPriority="60"/>
+    <w:lsdException w:name="Light List" w:uiPriority="61"/>
+    <w:lsdException w:name="Light Grid" w:uiPriority="62"/>
+    <w:lsdException w:name="Medium Shading 1" w:uiPriority="63"/>
+    <w:lsdException w:name="Medium Shading 2" w:uiPriority="64"/>
+    <w:lsdException w:name="Medium List 1" w:uiPriority="65"/>
+    <w:lsdException w:name="Medium List 2" w:uiPriority="66"/>
+    <w:lsdException w:name="Medium Grid 1" w:uiPriority="67"/>
+    <w:lsdException w:name="Medium Grid 2" w:uiPriority="68"/>
+    <w:lsdException w:name="Medium Grid 3" w:uiPriority="69"/>
+    <w:lsdException w:name="Dark List" w:uiPriority="70"/>
+    <w:lsdException w:name="Colorful Shading" w:uiPriority="71"/>
+    <w:lsdException w:name="Colorful List" w:uiPriority="72"/>
+    <w:lsdException w:name="Colorful Grid" w:uiPriority="73"/>
+    <w:lsdException w:name="Light Shading Accent 1" w:uiPriority="60"/>
+    <w:lsdException w:name="Light List Accent 1" w:uiPriority="61"/>
+    <w:lsdException w:name="Light Grid Accent 1" w:uiPriority="62"/>
+    <w:lsdException w:name="Medium Shading 1 Accent 1" w:uiPriority="63"/>
+    <w:lsdException w:name="Medium Shading 2 Accent 1" w:uiPriority="64"/>
+    <w:lsdException w:name="Medium List 1 Accent 1" w:uiPriority="65"/>
+    <w:lsdException w:name="Revision" w:semiHidden="1"/>
+    <w:lsdException w:name="List Paragraph" w:uiPriority="34" w:qFormat="1"/>
+    <w:lsdException w:name="Quote" w:uiPriority="29" w:qFormat="1"/>
+    <w:lsdException w:name="Intense Quote" w:uiPriority="30" w:qFormat="1"/>
+    <w:lsdException w:name="Medium List 2 Accent 1" w:uiPriority="66"/>
+    <w:lsdException w:name="Medium Grid 1 Accent 1" w:uiPriority="67"/>
+    <w:lsdException w:name="Medium Grid 2 Accent 1" w:uiPriority="68"/>
+    <w:lsdException w:name="Medium Grid 3 Accent 1" w:uiPriority="69"/>
+    <w:lsdException w:name="Dark List Accent 1" w:uiPriority="70"/>
+    <w:lsdException w:name="Colorful Shading Accent 1" w:uiPriority="71"/>
+    <w:lsdException w:name="Colorful List Accent 1" w:uiPriority="72"/>
+    <w:lsdException w:name="Colorful Grid Accent 1" w:uiPriority="73"/>
+    <w:lsdException w:name="Light Shading Accent 2" w:uiPriority="60"/>
+    <w:lsdException w:name="Light List Accent 2" w:uiPriority="61"/>
+    <w:lsdException w:name="Light Grid Accent 2" w:uiPriority="62"/>
+    <w:lsdException w:name="Medium Shading 1 Accent 2" w:uiPriority="63"/>
+    <w:lsdException w:name="Medium Shading 2 Accent 2" w:uiPriority="64"/>
+    <w:lsdException w:name="Medium List 1 Accent 2" w:uiPriority="65"/>
+    <w:lsdException w:name="Medium List 2 Accent 2" w:uiPriority="66"/>
+    <w:lsdException w:name="Medium Grid 1 Accent 2" w:uiPriority="67"/>
+    <w:lsdException w:name="Medium Grid 2 Accent 2" w:uiPriority="68"/>
+    <w:lsdException w:name="Medium Grid 3 Accent 2" w:uiPriority="69"/>
+    <w:lsdException w:name="Dark List Accent 2" w:uiPriority="70"/>
+    <w:lsdException w:name="Colorful Shading Accent 2" w:uiPriority="71"/>
+    <w:lsdException w:name="Colorful List Accent 2" w:uiPriority="72"/>
+    <w:lsdException w:name="Colorful Grid Accent 2" w:uiPriority="73"/>
+    <w:lsdException w:name="Light Shading Accent 3" w:uiPriority="60"/>
+    <w:lsdException w:name="Light List Accent 3" w:uiPriority="61"/>
+    <w:lsdException w:name="Light Grid Accent 3" w:uiPriority="62"/>
+    <w:lsdException w:name="Medium Shading 1 Accent 3" w:uiPriority="63"/>
+    <w:lsdException w:name="Medium Shading 2 Accent 3" w:uiPriority="64"/>
+    <w:lsdException w:name="Medium List 1 Accent 3" w:uiPriority="65"/>
+    <w:lsdException w:name="Medium List 2 Accent 3" w:uiPriority="66"/>
+    <w:lsdException w:name="Medium Grid 1 Accent 3" w:uiPriority="67"/>
+    <w:lsdException w:name="Medium Grid 2 Accent 3" w:uiPriority="68"/>
+    <w:lsdException w:name="Medium Grid 3 Accent 3" w:uiPriority="69"/>
+    <w:lsdException w:name="Dark List Accent 3" w:uiPriority="70"/>
+    <w:lsdException w:name="Colorful Shading Accent 3" w:uiPriority="71"/>
+    <w:lsdException w:name="Colorful List Accent 3" w:uiPriority="72"/>
+    <w:lsdException w:name="Colorful Grid Accent 3" w:uiPriority="73"/>
+    <w:lsdException w:name="Light Shading Accent 4" w:uiPriority="60"/>
+    <w:lsdException w:name="Light List Accent 4" w:uiPriority="61"/>
+    <w:lsdException w:name="Light Grid Accent 4" w:uiPriority="62"/>
+    <w:lsdException w:name="Medium Shading 1 Accent 4" w:uiPriority="63"/>
+    <w:lsdException w:name="Medium Shading 2 Accent 4" w:uiPriority="64"/>
+    <w:lsdException w:name="Medium List 1 Accent 4" w:uiPriority="65"/>
+    <w:lsdException w:name="Medium List 2 Accent 4" w:uiPriority="66"/>
+    <w:lsdException w:name="Medium Grid 1 Accent 4" w:uiPriority="67"/>
+    <w:lsdException w:name="Medium Grid 2 Accent 4" w:uiPriority="68"/>
+    <w:lsdException w:name="Medium Grid 3 Accent 4" w:uiPriority="69"/>
+    <w:lsdException w:name="Dark List Accent 4" w:uiPriority="70"/>
+    <w:lsdException w:name="Colorful Shading Accent 4" w:uiPriority="71"/>
+    <w:lsdException w:name="Colorful List Accent 4" w:uiPriority="72"/>
+    <w:lsdException w:name="Colorful Grid Accent 4" w:uiPriority="73"/>
+    <w:lsdException w:name="Light Shading Accent 5" w:uiPriority="60"/>
+    <w:lsdException w:name="Light List Accent 5" w:uiPriority="61"/>
+    <w:lsdException w:name="Light Grid Accent 5" w:uiPriority="62"/>
+    <w:lsdException w:name="Medium Shading 1 Accent 5" w:uiPriority="63"/>
+    <w:lsdException w:name="Medium Shading 2 Accent 5" w:uiPriority="64"/>
+    <w:lsdException w:name="Medium List 1 Accent 5" w:uiPriority="65"/>
+    <w:lsdException w:name="Medium List 2 Accent 5" w:uiPriority="66"/>
+    <w:lsdException w:name="Medium Grid 1 Accent 5" w:uiPriority="67"/>
+    <w:lsdException w:name="Medium Grid 2 Accent 5" w:uiPriority="68"/>
+    <w:lsdException w:name="Medium Grid 3 Accent 5" w:uiPriority="69"/>
+    <w:lsdException w:name="Dark List Accent 5" w:uiPriority="70"/>
+    <w:lsdException w:name="Colorful Shading Accent 5" w:uiPriority="71"/>
+    <w:lsdException w:name="Colorful List Accent 5" w:uiPriority="72"/>
+    <w:lsdException w:name="Colorful Grid Accent 5" w:uiPriority="73"/>
+    <w:lsdException w:name="Light Shading Accent 6" w:uiPriority="60"/>
+    <w:lsdException w:name="Light List Accent 6" w:uiPriority="61"/>
+    <w:lsdException w:name="Light Grid Accent 6" w:uiPriority="62"/>
+    <w:lsdException w:name="Medium Shading 1 Accent 6" w:uiPriority="63"/>
+    <w:lsdException w:name="Medium Shading 2 Accent 6" w:uiPriority="64"/>
+    <w:lsdException w:name="Medium List 1 Accent 6" w:uiPriority="65"/>
+    <w:lsdException w:name="Medium List 2 Accent 6" w:uiPriority="66"/>
+    <w:lsdException w:name="Medium Grid 1 Accent 6" w:uiPriority="67"/>
+    <w:lsdException w:name="Medium Grid 2 Accent 6" w:uiPriority="68"/>
+    <w:lsdException w:name="Medium Grid 3 Accent 6" w:uiPriority="69"/>
+    <w:lsdException w:name="Dark List Accent 6" w:uiPriority="70"/>
+    <w:lsdException w:name="Colorful Shading Accent 6" w:uiPriority="71"/>
+    <w:lsdException w:name="Colorful List Accent 6" w:uiPriority="72"/>
+    <w:lsdException w:name="Colorful Grid Accent 6" w:uiPriority="73"/>
+    <w:lsdException w:name="Subtle Emphasis" w:uiPriority="19" w:qFormat="1"/>
+    <w:lsdException w:name="Intense Emphasis" w:uiPriority="21" w:qFormat="1"/>
+    <w:lsdException w:name="Subtle Reference" w:uiPriority="31" w:qFormat="1"/>
+    <w:lsdException w:name="Intense Reference" w:uiPriority="32" w:qFormat="1"/>
+    <w:lsdException w:name="Book Title" w:uiPriority="33" w:qFormat="1"/>
+    <w:lsdException w:name="Bibliography" w:semiHidden="1" w:uiPriority="37" w:unhideWhenUsed="1"/>
+    <w:lsdException w:name="TOC Heading" w:semiHidden="1" w:uiPriority="39" w:unhideWhenUsed="1" w:qFormat="1"/>
+    <w:lsdException w:name="Plain Table 1" w:uiPriority="41"/>
+    <w:lsdException w:name="Plain Table 2" w:uiPriority="42"/>
+    <w:lsdException w:name="Plain Table 3" w:uiPriority="43"/>
+    <w:lsdException w:name="Plain Table 4" w:uiPriority="44"/>
+    <w:lsdException w:name="Plain Table 5" w:uiPriority="45"/>
+    <w:lsdException w:name="Grid Table Light" w:uiPriority="40"/>
+    <w:lsdException w:name="Grid Table 1 Light" w:uiPriority="46"/>
+    <w:lsdException w:name="Grid Table 2" w:uiPriority="47"/>
+    <w:lsdException w:name="Grid Table 3" w:uiPriority="48"/>
+    <w:lsdException w:name="Grid Table 4" w:uiPriority="49"/>
+    <w:lsdException w:name="Grid Table 5 Dark" w:uiPriority="50"/>
+    <w:lsdException w:name="Grid Table 6 Colorful" w:uiPriority="51"/>
+    <w:lsdException w:name="Grid Table 7 Colorful" w:uiPriority="52"/>
+    <w:lsdException w:name="Grid Table 1 Light Accent 1" w:uiPriority="46"/>
+    <w:lsdException w:name="Grid Table 2 Accent 1" w:uiPriority="47"/>
+    <w:lsdException w:name="Grid Table 3 Accent 1" w:uiPriority="48"/>
+    <w:lsdException w:name="Grid Table 4 Accent 1" w:uiPriority="49"/>
+    <w:lsdException w:name="Grid Table 5 Dark Accent 1" w:uiPriority="50"/>
+    <w:lsdException w:name="Grid Table 6 Colorful Accent 1" w:uiPriority="51"/>
+    <w:lsdException w:name="Grid Table 7 Colorful Accent 1" w:uiPriority="52"/>
+    <w:lsdException w:name="Grid Table 1 Light Accent 2" w:uiPriority="46"/>
+    <w:lsdException w:name="Grid Table 2 Accent 2" w:uiPriority="47"/>
+    <w:lsdException w:name="Grid Table 3 Accent 2" w:uiPriority="48"/>
+    <w:lsdException w:name="Grid Table 4 Accent 2" w:uiPriority="49"/>
+    <w:lsdException w:name="Grid Table 5 Dark Accent 2" w:uiPriority="50"/>
+    <w:lsdException w:name="Grid Table 6 Colorful Accent 2" w:uiPriority="51"/>
+    <w:lsdException w:name="Grid Table 7 Colorful Accent 2" w:uiPriority="52"/>
+    <w:lsdException w:name="Grid Table 1 Light Accent 3" w:uiPriority="46"/>
+    <w:lsdException w:name="Grid Table 2 Accent 3" w:uiPriority="47"/>
+    <w:lsdException w:name="Grid Table 3 Accent 3" w:uiPriority="48"/>
+    <w:lsdException w:name="Grid Table 4 Accent 3" w:uiPriority="49"/>
+    <w:lsdException w:name="Grid Table 5 Dark Accent 3" w:uiPriority="50"/>
+    <w:lsdException w:name="Grid Table 6 Colorful Accent 3" w:uiPriority="51"/>
+    <w:lsdException w:name="Grid Table 7 Colorful Accent 3" w:uiPriority="52"/>
+    <w:lsdException w:name="Grid Table 1 Light Accent 4" w:uiPriority="46"/>
+    <w:lsdException w:name="Grid Table 2 Accent 4" w:uiPriority="47"/>
+    <w:lsdException w:name="Grid Table 3 Accent 4" w:uiPriority="48"/>
+    <w:lsdException w:name="Grid Table 4 Accent 4" w:uiPriority="49"/>
+    <w:lsdException w:name="Grid Table 5 Dark Accent 4" w:uiPriority="50"/>
+    <w:lsdException w:name="Grid Table 6 Colorful Accent 4" w:uiPriority="51"/>
+    <w:lsdException w:name="Grid Table 7 Colorful Accent 4" w:uiPriority="52"/>
+    <w:lsdException w:name="Grid Table 1 Light Accent 5" w:uiPriority="46"/>
+    <w:lsdException w:name="Grid Table 2 Accent 5" w:uiPriority="47"/>
+    <w:lsdException w:name="Grid Table 3 Accent 5" w:uiPriority="48"/>
+    <w:lsdException w:name="Grid Table 4 Accent 5" w:uiPriority="49"/>
+    <w:lsdException w:name="Grid Table 5 Dark Accent 5" w:uiPriority="50"/>
+    <w:lsdException w:name="Grid Table 6 Colorful Accent 5" w:uiPriority="51"/>
+    <w:lsdException w:name="Grid Table 7 Colorful Accent 5" w:uiPriority="52"/>
+    <w:lsdException w:name="Grid Table 1 Light Accent 6" w:uiPriority="46"/>
+    <w:lsdException w:name="Grid Table 2 Accent 6" w:uiPriority="47"/>
+    <w:lsdException w:name="Grid Table 3 Accent 6" w:uiPriority="48"/>
+    <w:lsdException w:name="Grid Table 4 Accent 6" w:uiPriority="49"/>
+    <w:lsdException w:name="Grid Table 5 Dark Accent 6" w:uiPriority="50"/>
+    <w:lsdException w:name="Grid Table 6 Colorful Accent 6" w:uiPriority="51"/>
+    <w:lsdException w:name="Grid Table 7 Colorful Accent 6" w:uiPriority="52"/>
+    <w:lsdException w:name="List Table 1 Light" w:uiPriority="46"/>
+    <w:lsdException w:name="List Table 2" w:uiPriority="47"/>
+    <w:lsdException w:name="List Table 3" w:uiPriority="48"/>
+    <w:lsdException w:name="List Table 4" w:uiPriority="49"/>
+    <w:lsdException w:name="List Table 5 Dark" w:uiPriority="50"/>
+    <w:lsdException w:name="List Table 6 Colorful" w:uiPriority="51"/>
+    <w:lsdException w:name="List Table 7 Colorful" w:uiPriority="52"/>
+    <w:lsdException w:name="List Table 1 Light Accent 1" w:uiPriority="46"/>
+    <w:lsdException w:name="List Table 2 Accent 1" w:uiPriority="47"/>
+    <w:lsdException w:name="List Table 3 Accent 1" w:uiPriority="48"/>
+    <w:lsdException w:name="List Table 4 Accent 1" w:uiPriority="49"/>
+    <w:lsdException w:name="List Table 5 Dark Accent 1" w:uiPriority="50"/>
+    <w:lsdException w:name="List Table 6 Colorful Accent 1" w:uiPriority="51"/>
+    <w:lsdException w:name="List Table 7 Colorful Accent 1" w:uiPriority="52"/>
+    <w:lsdException w:name="List Table 1 Light Accent 2" w:uiPriority="46"/>
+    <w:lsdException w:name="List Table 2 Accent 2" w:uiPriority="47"/>
+    <w:lsdException w:name="List Table 3 Accent 2" w:uiPriority="48"/>
+    <w:lsdException w:name="List Table 4 Accent 2" w:uiPriority="49"/>
+    <w:lsdException w:name="List Table 5 Dark Accent 2" w:uiPriority="50"/>
+    <w:lsdException w:name="List Table 6 Colorful Accent 2" w:uiPriority="51"/>
+    <w:lsdException w:name="List Table 7 Colorful Accent 2" w:uiPriority="52"/>
+    <w:lsdException w:name="List Table 1 Light Accent 3" w:uiPriority="46"/>
+    <w:lsdException w:name="List Table 2 Accent 3" w:uiPriority="47"/>
+    <w:lsdException w:name="List Table 3 Accent 3" w:uiPriority="48"/>
+    <w:lsdException w:name="List Table 4 Accent 3" w:uiPriority="49"/>
+    <w:lsdException w:name="List Table 5 Dark Accent 3" w:uiPriority="50"/>
+    <w:lsdException w:name="List Table 6 Colorful Accent 3" w:uiPriority="51"/>
+    <w:lsdException w:name="List Table 7 Colorful Accent 3" w:uiPriority="52"/>
+    <w:lsdException w:name="List Table 1 Light Accent 4" w:uiPriority="46"/>
+    <w:lsdException w:name="List Table 2 Accent 4" w:uiPriority="47"/>
+    <w:lsdException w:name="List Table 3 Accent 4" w:uiPriority="48"/>
+    <w:lsdException w:name="List Table 4 Accent 4" w:uiPriority="49"/>
+    <w:lsdException w:name="List Table 5 Dark Accent 4" w:uiPriority="50"/>
+    <w:lsdException w:name="List Table 6 Colorful Accent 4" w:uiPriority="51"/>
+    <w:lsdException w:name="List Table 7 Colorful Accent 4" w:uiPriority="52"/>
+    <w:lsdException w:name="List Table 1 Light Accent 5" w:uiPriority="46"/>
+    <w:lsdException w:name="List Table 2 Accent 5" w:uiPriority="47"/>
+    <w:lsdException w:name="List Table 3 Accent 5" w:uiPriority="48"/>
+    <w:lsdException w:name="List Table 4 Accent 5" w:uiPriority="49"/>
+    <w:lsdException w:name="List Table 5 Dark Accent 5" w:uiPriority="50"/>
+    <w:lsdException w:name="List Table 6 Colorful Accent 5" w:uiPriority="51"/>
+    <w:lsdException w:name="List Table 7 Colorful Accent 5" w:uiPriority="52"/>
+    <w:lsdException w:name="List Table 1 Light Accent 6" w:uiPriority="46"/>
+    <w:lsdException w:name="List Table 2 Accent 6" w:uiPriority="47"/>
+    <w:lsdException w:name="List Table 3 Accent 6" w:uiPriority="48"/>
+    <w:lsdException w:name="List Table 4 Accent 6" w:uiPriority="49"/>
+    <w:lsdException w:name="List Table 5 Dark Accent 6" w:uiPriority="50"/>
+    <w:lsdException w:name="List Table 6 Colorful Accent 6" w:uiPriority="51"/>
+    <w:lsdException w:name="List Table 7 Colorful Accent 6" w:uiPriority="52"/>
   </w:latentStyles>
-  <w:style w:type="paragraph" w:default="1" w:styleId="Normal">
+  <w:style w:type="paragraph" w:default="1" w:styleId="Standard">
     <w:name w:val="Normal"/>
     <w:qFormat/>
   </w:style>
-  <w:style w:type="paragraph" w:styleId="Heading1">
+  <w:style w:type="paragraph" w:styleId="berschrift1">
     <w:name w:val="heading 1"/>
-    <w:basedOn w:val="Normal"/>
-    <w:next w:val="Normal"/>
-    <w:link w:val="Heading1Char"/>
+    <w:basedOn w:val="Standard"/>
+    <w:next w:val="Standard"/>
+    <w:link w:val="berschrift1Zchn"/>
     <w:uiPriority w:val="9"/>
     <w:qFormat/>
     <w:rsid w:val="00C276E2"/>
@@ -986,13 +1870,13 @@
       <w:szCs w:val="32"/>
     </w:rPr>
   </w:style>
-  <w:style w:type="character" w:default="1" w:styleId="DefaultParagraphFont">
+  <w:style w:type="character" w:default="1" w:styleId="Absatz-Standardschriftart">
     <w:name w:val="Default Paragraph Font"/>
     <w:uiPriority w:val="1"/>
     <w:semiHidden/>
     <w:unhideWhenUsed/>
   </w:style>
-  <w:style w:type="table" w:default="1" w:styleId="TableNormal">
+  <w:style w:type="table" w:default="1" w:styleId="NormaleTabelle">
     <w:name w:val="Normal Table"/>
     <w:uiPriority w:val="99"/>
     <w:semiHidden/>
@@ -1007,17 +1891,17 @@
       </w:tblCellMar>
     </w:tblPr>
   </w:style>
-  <w:style w:type="numbering" w:default="1" w:styleId="NoList">
+  <w:style w:type="numbering" w:default="1" w:styleId="KeineListe">
     <w:name w:val="No List"/>
     <w:uiPriority w:val="99"/>
     <w:semiHidden/>
     <w:unhideWhenUsed/>
   </w:style>
-  <w:style w:type="paragraph" w:styleId="Title">
+  <w:style w:type="paragraph" w:styleId="Titel">
     <w:name w:val="Title"/>
-    <w:basedOn w:val="Normal"/>
-    <w:next w:val="Normal"/>
-    <w:link w:val="TitleChar"/>
+    <w:basedOn w:val="Standard"/>
+    <w:next w:val="Standard"/>
+    <w:link w:val="TitelZchn"/>
     <w:uiPriority w:val="10"/>
     <w:qFormat/>
     <w:rsid w:val="00C276E2"/>
@@ -1037,10 +1921,10 @@
       <w:szCs w:val="52"/>
     </w:rPr>
   </w:style>
-  <w:style w:type="character" w:customStyle="1" w:styleId="TitleChar">
-    <w:name w:val="Title Char"/>
-    <w:basedOn w:val="DefaultParagraphFont"/>
-    <w:link w:val="Title"/>
+  <w:style w:type="character" w:customStyle="1" w:styleId="TitelZchn">
+    <w:name w:val="Titel Zchn"/>
+    <w:basedOn w:val="Absatz-Standardschriftart"/>
+    <w:link w:val="Titel"/>
     <w:uiPriority w:val="10"/>
     <w:rsid w:val="00C276E2"/>
     <w:rPr>
@@ -1052,10 +1936,10 @@
       <w:szCs w:val="52"/>
     </w:rPr>
   </w:style>
-  <w:style w:type="paragraph" w:styleId="Header">
+  <w:style w:type="paragraph" w:styleId="Kopfzeile">
     <w:name w:val="header"/>
-    <w:basedOn w:val="Normal"/>
-    <w:link w:val="HeaderChar"/>
+    <w:basedOn w:val="Standard"/>
+    <w:link w:val="KopfzeileZchn"/>
     <w:uiPriority w:val="99"/>
     <w:unhideWhenUsed/>
     <w:rsid w:val="00C276E2"/>
@@ -1066,17 +1950,17 @@
       </w:tabs>
     </w:pPr>
   </w:style>
-  <w:style w:type="character" w:customStyle="1" w:styleId="HeaderChar">
-    <w:name w:val="Header Char"/>
-    <w:basedOn w:val="DefaultParagraphFont"/>
-    <w:link w:val="Header"/>
+  <w:style w:type="character" w:customStyle="1" w:styleId="KopfzeileZchn">
+    <w:name w:val="Kopfzeile Zchn"/>
+    <w:basedOn w:val="Absatz-Standardschriftart"/>
+    <w:link w:val="Kopfzeile"/>
     <w:uiPriority w:val="99"/>
     <w:rsid w:val="00C276E2"/>
   </w:style>
-  <w:style w:type="paragraph" w:styleId="Footer">
+  <w:style w:type="paragraph" w:styleId="Fuzeile">
     <w:name w:val="footer"/>
-    <w:basedOn w:val="Normal"/>
-    <w:link w:val="FooterChar"/>
+    <w:basedOn w:val="Standard"/>
+    <w:link w:val="FuzeileZchn"/>
     <w:uiPriority w:val="99"/>
     <w:unhideWhenUsed/>
     <w:rsid w:val="00C276E2"/>
@@ -1087,17 +1971,17 @@
       </w:tabs>
     </w:pPr>
   </w:style>
-  <w:style w:type="character" w:customStyle="1" w:styleId="FooterChar">
-    <w:name w:val="Footer Char"/>
-    <w:basedOn w:val="DefaultParagraphFont"/>
-    <w:link w:val="Footer"/>
+  <w:style w:type="character" w:customStyle="1" w:styleId="FuzeileZchn">
+    <w:name w:val="Fußzeile Zchn"/>
+    <w:basedOn w:val="Absatz-Standardschriftart"/>
+    <w:link w:val="Fuzeile"/>
     <w:uiPriority w:val="99"/>
     <w:rsid w:val="00C276E2"/>
   </w:style>
-  <w:style w:type="character" w:customStyle="1" w:styleId="Heading1Char">
-    <w:name w:val="Heading 1 Char"/>
-    <w:basedOn w:val="DefaultParagraphFont"/>
-    <w:link w:val="Heading1"/>
+  <w:style w:type="character" w:customStyle="1" w:styleId="berschrift1Zchn">
+    <w:name w:val="Überschrift 1 Zchn"/>
+    <w:basedOn w:val="Absatz-Standardschriftart"/>
+    <w:link w:val="berschrift1"/>
     <w:uiPriority w:val="9"/>
     <w:rsid w:val="00C276E2"/>
     <w:rPr>
@@ -1109,11 +1993,11 @@
       <w:szCs w:val="32"/>
     </w:rPr>
   </w:style>
-  <w:style w:type="paragraph" w:styleId="Quote">
+  <w:style w:type="paragraph" w:styleId="Zitat">
     <w:name w:val="Quote"/>
-    <w:basedOn w:val="Normal"/>
-    <w:next w:val="Normal"/>
-    <w:link w:val="QuoteChar"/>
+    <w:basedOn w:val="Standard"/>
+    <w:next w:val="Standard"/>
+    <w:link w:val="ZitatZchn"/>
     <w:uiPriority w:val="29"/>
     <w:qFormat/>
     <w:rsid w:val="00B15DF0"/>
@@ -1123,10 +2007,10 @@
       <w:color w:val="000000" w:themeColor="text1"/>
     </w:rPr>
   </w:style>
-  <w:style w:type="character" w:customStyle="1" w:styleId="QuoteChar">
-    <w:name w:val="Quote Char"/>
-    <w:basedOn w:val="DefaultParagraphFont"/>
-    <w:link w:val="Quote"/>
+  <w:style w:type="character" w:customStyle="1" w:styleId="ZitatZchn">
+    <w:name w:val="Zitat Zchn"/>
+    <w:basedOn w:val="Absatz-Standardschriftart"/>
+    <w:link w:val="Zitat"/>
     <w:uiPriority w:val="29"/>
     <w:rsid w:val="00B15DF0"/>
     <w:rPr>
@@ -1135,9 +2019,9 @@
       <w:color w:val="000000" w:themeColor="text1"/>
     </w:rPr>
   </w:style>
-  <w:style w:type="paragraph" w:styleId="ListParagraph">
+  <w:style w:type="paragraph" w:styleId="Listenabsatz">
     <w:name w:val="List Paragraph"/>
-    <w:basedOn w:val="Normal"/>
+    <w:basedOn w:val="Standard"/>
     <w:uiPriority w:val="34"/>
     <w:qFormat/>
     <w:rsid w:val="007318B2"/>
@@ -1146,9 +2030,9 @@
       <w:contextualSpacing/>
     </w:pPr>
   </w:style>
-  <w:style w:type="character" w:styleId="Emphasis">
+  <w:style w:type="character" w:styleId="Hervorhebung">
     <w:name w:val="Emphasis"/>
-    <w:basedOn w:val="DefaultParagraphFont"/>
+    <w:basedOn w:val="Absatz-Standardschriftart"/>
     <w:uiPriority w:val="20"/>
     <w:qFormat/>
     <w:rsid w:val="008132AC"/>
@@ -1159,7 +2043,7 @@
   </w:style>
   <w:style w:type="character" w:styleId="Hyperlink">
     <w:name w:val="Hyperlink"/>
-    <w:basedOn w:val="DefaultParagraphFont"/>
+    <w:basedOn w:val="Absatz-Standardschriftart"/>
     <w:uiPriority w:val="99"/>
     <w:unhideWhenUsed/>
     <w:rsid w:val="003C30C7"/>
@@ -1168,396 +2052,9 @@
       <w:u w:val="single"/>
     </w:rPr>
   </w:style>
-  <w:style w:type="table" w:styleId="TableGrid">
+  <w:style w:type="table" w:styleId="Tabellenraster">
     <w:name w:val="Table Grid"/>
-    <w:basedOn w:val="TableNormal"/>
-    <w:uiPriority w:val="59"/>
-    <w:rsid w:val="00DD1F82"/>
-    <w:tblPr>
-      <w:tblInd w:w="0" w:type="dxa"/>
-      <w:tblBorders>
-        <w:top w:val="single" w:sz="4" w:space="0" w:color="auto"/>
-        <w:left w:val="single" w:sz="4" w:space="0" w:color="auto"/>
-        <w:bottom w:val="single" w:sz="4" w:space="0" w:color="auto"/>
-        <w:right w:val="single" w:sz="4" w:space="0" w:color="auto"/>
-        <w:insideH w:val="single" w:sz="4" w:space="0" w:color="auto"/>
-        <w:insideV w:val="single" w:sz="4" w:space="0" w:color="auto"/>
-      </w:tblBorders>
-      <w:tblCellMar>
-        <w:top w:w="0" w:type="dxa"/>
-        <w:left w:w="108" w:type="dxa"/>
-        <w:bottom w:w="0" w:type="dxa"/>
-        <w:right w:w="108" w:type="dxa"/>
-      </w:tblCellMar>
-    </w:tblPr>
-  </w:style>
-</w:styles>
-</file>
-
-<file path=word/stylesWithEffects.xml><?xml version="1.0" encoding="utf-8"?>
-<w:styles xmlns:wpc="http://schemas.microsoft.com/office/word/2010/wordprocessingCanvas" xmlns:mc="http://schemas.openxmlformats.org/markup-compatibility/2006" xmlns:o="urn:schemas-microsoft-com:office:office" xmlns:r="http://schemas.openxmlformats.org/officeDocument/2006/relationships" xmlns:m="http://schemas.openxmlformats.org/officeDocument/2006/math" xmlns:v="urn:schemas-microsoft-com:vml" xmlns:wp14="http://schemas.microsoft.com/office/word/2010/wordprocessingDrawing" xmlns:wp="http://schemas.openxmlformats.org/drawingml/2006/wordprocessingDrawing" xmlns:w10="urn:schemas-microsoft-com:office:word" xmlns:w="http://schemas.openxmlformats.org/wordprocessingml/2006/main" xmlns:w14="http://schemas.microsoft.com/office/word/2010/wordml" xmlns:wpg="http://schemas.microsoft.com/office/word/2010/wordprocessingGroup" xmlns:wpi="http://schemas.microsoft.com/office/word/2010/wordprocessingInk" xmlns:wne="http://schemas.microsoft.com/office/word/2006/wordml" xmlns:wps="http://schemas.microsoft.com/office/word/2010/wordprocessingShape" mc:Ignorable="w14 wp14">
-  <w:docDefaults>
-    <w:rPrDefault>
-      <w:rPr>
-        <w:rFonts w:asciiTheme="minorHAnsi" w:eastAsiaTheme="minorEastAsia" w:hAnsiTheme="minorHAnsi" w:cstheme="minorBidi"/>
-        <w:sz w:val="24"/>
-        <w:szCs w:val="24"/>
-        <w:lang w:val="de-DE" w:eastAsia="de-DE" w:bidi="ar-SA"/>
-      </w:rPr>
-    </w:rPrDefault>
-    <w:pPrDefault/>
-  </w:docDefaults>
-  <w:latentStyles w:defLockedState="0" w:defUIPriority="99" w:defSemiHidden="1" w:defUnhideWhenUsed="1" w:defQFormat="0" w:count="267">
-    <w:lsdException w:name="Normal" w:semiHidden="0" w:uiPriority="0" w:unhideWhenUsed="0" w:qFormat="1"/>
-    <w:lsdException w:name="heading 1" w:semiHidden="0" w:uiPriority="9" w:unhideWhenUsed="0" w:qFormat="1"/>
-    <w:lsdException w:name="heading 2" w:uiPriority="9" w:qFormat="1"/>
-    <w:lsdException w:name="heading 3" w:uiPriority="9" w:qFormat="1"/>
-    <w:lsdException w:name="heading 4" w:uiPriority="9" w:qFormat="1"/>
-    <w:lsdException w:name="heading 5" w:uiPriority="9" w:qFormat="1"/>
-    <w:lsdException w:name="heading 6" w:uiPriority="9" w:qFormat="1"/>
-    <w:lsdException w:name="heading 7" w:uiPriority="9" w:qFormat="1"/>
-    <w:lsdException w:name="heading 8" w:uiPriority="9" w:qFormat="1"/>
-    <w:lsdException w:name="heading 9" w:uiPriority="9" w:qFormat="1"/>
-    <w:lsdException w:name="toc 1" w:uiPriority="39"/>
-    <w:lsdException w:name="toc 2" w:uiPriority="39"/>
-    <w:lsdException w:name="toc 3" w:uiPriority="39"/>
-    <w:lsdException w:name="toc 4" w:uiPriority="39"/>
-    <w:lsdException w:name="toc 5" w:uiPriority="39"/>
-    <w:lsdException w:name="toc 6" w:uiPriority="39"/>
-    <w:lsdException w:name="toc 7" w:uiPriority="39"/>
-    <w:lsdException w:name="toc 8" w:uiPriority="39"/>
-    <w:lsdException w:name="toc 9" w:uiPriority="39"/>
-    <w:lsdException w:name="caption" w:uiPriority="35" w:qFormat="1"/>
-    <w:lsdException w:name="Title" w:semiHidden="0" w:uiPriority="10" w:unhideWhenUsed="0" w:qFormat="1"/>
-    <w:lsdException w:name="Default Paragraph Font" w:uiPriority="1"/>
-    <w:lsdException w:name="Subtitle" w:semiHidden="0" w:uiPriority="11" w:unhideWhenUsed="0" w:qFormat="1"/>
-    <w:lsdException w:name="Strong" w:semiHidden="0" w:uiPriority="22" w:unhideWhenUsed="0" w:qFormat="1"/>
-    <w:lsdException w:name="Emphasis" w:semiHidden="0" w:uiPriority="20" w:unhideWhenUsed="0" w:qFormat="1"/>
-    <w:lsdException w:name="Table Grid" w:semiHidden="0" w:uiPriority="59" w:unhideWhenUsed="0"/>
-    <w:lsdException w:name="Placeholder Text" w:unhideWhenUsed="0"/>
-    <w:lsdException w:name="No Spacing" w:semiHidden="0" w:uiPriority="1" w:unhideWhenUsed="0" w:qFormat="1"/>
-    <w:lsdException w:name="Light Shading" w:semiHidden="0" w:uiPriority="60" w:unhideWhenUsed="0"/>
-    <w:lsdException w:name="Light List" w:semiHidden="0" w:uiPriority="61" w:unhideWhenUsed="0"/>
-    <w:lsdException w:name="Light Grid" w:semiHidden="0" w:uiPriority="62" w:unhideWhenUsed="0"/>
-    <w:lsdException w:name="Medium Shading 1" w:semiHidden="0" w:uiPriority="63" w:unhideWhenUsed="0"/>
-    <w:lsdException w:name="Medium Shading 2" w:semiHidden="0" w:uiPriority="64" w:unhideWhenUsed="0"/>
-    <w:lsdException w:name="Medium List 1" w:semiHidden="0" w:uiPriority="65" w:unhideWhenUsed="0"/>
-    <w:lsdException w:name="Medium List 2" w:semiHidden="0" w:uiPriority="66" w:unhideWhenUsed="0"/>
-    <w:lsdException w:name="Medium Grid 1" w:semiHidden="0" w:uiPriority="67" w:unhideWhenUsed="0"/>
-    <w:lsdException w:name="Medium Grid 2" w:semiHidden="0" w:uiPriority="68" w:unhideWhenUsed="0"/>
-    <w:lsdException w:name="Medium Grid 3" w:semiHidden="0" w:uiPriority="69" w:unhideWhenUsed="0"/>
-    <w:lsdException w:name="Dark List" w:semiHidden="0" w:uiPriority="70" w:unhideWhenUsed="0"/>
-    <w:lsdException w:name="Colorful Shading" w:semiHidden="0" w:uiPriority="71" w:unhideWhenUsed="0"/>
-    <w:lsdException w:name="Colorful List" w:semiHidden="0" w:uiPriority="72" w:unhideWhenUsed="0"/>
-    <w:lsdException w:name="Colorful Grid" w:semiHidden="0" w:uiPriority="73" w:unhideWhenUsed="0"/>
-    <w:lsdException w:name="Light Shading Accent 1" w:semiHidden="0" w:uiPriority="60" w:unhideWhenUsed="0"/>
-    <w:lsdException w:name="Light List Accent 1" w:semiHidden="0" w:uiPriority="61" w:unhideWhenUsed="0"/>
-    <w:lsdException w:name="Light Grid Accent 1" w:semiHidden="0" w:uiPriority="62" w:unhideWhenUsed="0"/>
-    <w:lsdException w:name="Medium Shading 1 Accent 1" w:semiHidden="0" w:uiPriority="63" w:unhideWhenUsed="0"/>
-    <w:lsdException w:name="Medium Shading 2 Accent 1" w:semiHidden="0" w:uiPriority="64" w:unhideWhenUsed="0"/>
-    <w:lsdException w:name="Medium List 1 Accent 1" w:semiHidden="0" w:uiPriority="65" w:unhideWhenUsed="0"/>
-    <w:lsdException w:name="Revision" w:unhideWhenUsed="0"/>
-    <w:lsdException w:name="List Paragraph" w:semiHidden="0" w:uiPriority="34" w:unhideWhenUsed="0" w:qFormat="1"/>
-    <w:lsdException w:name="Quote" w:semiHidden="0" w:uiPriority="29" w:unhideWhenUsed="0" w:qFormat="1"/>
-    <w:lsdException w:name="Intense Quote" w:semiHidden="0" w:uiPriority="30" w:unhideWhenUsed="0" w:qFormat="1"/>
-    <w:lsdException w:name="Medium List 2 Accent 1" w:semiHidden="0" w:uiPriority="66" w:unhideWhenUsed="0"/>
-    <w:lsdException w:name="Medium Grid 1 Accent 1" w:semiHidden="0" w:uiPriority="67" w:unhideWhenUsed="0"/>
-    <w:lsdException w:name="Medium Grid 2 Accent 1" w:semiHidden="0" w:uiPriority="68" w:unhideWhenUsed="0"/>
-    <w:lsdException w:name="Medium Grid 3 Accent 1" w:semiHidden="0" w:uiPriority="69" w:unhideWhenUsed="0"/>
-    <w:lsdException w:name="Dark List Accent 1" w:semiHidden="0" w:uiPriority="70" w:unhideWhenUsed="0"/>
-    <w:lsdException w:name="Colorful Shading Accent 1" w:semiHidden="0" w:uiPriority="71" w:unhideWhenUsed="0"/>
-    <w:lsdException w:name="Colorful List Accent 1" w:semiHidden="0" w:uiPriority="72" w:unhideWhenUsed="0"/>
-    <w:lsdException w:name="Colorful Grid Accent 1" w:semiHidden="0" w:uiPriority="73" w:unhideWhenUsed="0"/>
-    <w:lsdException w:name="Light Shading Accent 2" w:semiHidden="0" w:uiPriority="60" w:unhideWhenUsed="0"/>
-    <w:lsdException w:name="Light List Accent 2" w:semiHidden="0" w:uiPriority="61" w:unhideWhenUsed="0"/>
-    <w:lsdException w:name="Light Grid Accent 2" w:semiHidden="0" w:uiPriority="62" w:unhideWhenUsed="0"/>
-    <w:lsdException w:name="Medium Shading 1 Accent 2" w:semiHidden="0" w:uiPriority="63" w:unhideWhenUsed="0"/>
-    <w:lsdException w:name="Medium Shading 2 Accent 2" w:semiHidden="0" w:uiPriority="64" w:unhideWhenUsed="0"/>
-    <w:lsdException w:name="Medium List 1 Accent 2" w:semiHidden="0" w:uiPriority="65" w:unhideWhenUsed="0"/>
-    <w:lsdException w:name="Medium List 2 Accent 2" w:semiHidden="0" w:uiPriority="66" w:unhideWhenUsed="0"/>
-    <w:lsdException w:name="Medium Grid 1 Accent 2" w:semiHidden="0" w:uiPriority="67" w:unhideWhenUsed="0"/>
-    <w:lsdException w:name="Medium Grid 2 Accent 2" w:semiHidden="0" w:uiPriority="68" w:unhideWhenUsed="0"/>
-    <w:lsdException w:name="Medium Grid 3 Accent 2" w:semiHidden="0" w:uiPriority="69" w:unhideWhenUsed="0"/>
-    <w:lsdException w:name="Dark List Accent 2" w:semiHidden="0" w:uiPriority="70" w:unhideWhenUsed="0"/>
-    <w:lsdException w:name="Colorful Shading Accent 2" w:semiHidden="0" w:uiPriority="71" w:unhideWhenUsed="0"/>
-    <w:lsdException w:name="Colorful List Accent 2" w:semiHidden="0" w:uiPriority="72" w:unhideWhenUsed="0"/>
-    <w:lsdException w:name="Colorful Grid Accent 2" w:semiHidden="0" w:uiPriority="73" w:unhideWhenUsed="0"/>
-    <w:lsdException w:name="Light Shading Accent 3" w:semiHidden="0" w:uiPriority="60" w:unhideWhenUsed="0"/>
-    <w:lsdException w:name="Light List Accent 3" w:semiHidden="0" w:uiPriority="61" w:unhideWhenUsed="0"/>
-    <w:lsdException w:name="Light Grid Accent 3" w:semiHidden="0" w:uiPriority="62" w:unhideWhenUsed="0"/>
-    <w:lsdException w:name="Medium Shading 1 Accent 3" w:semiHidden="0" w:uiPriority="63" w:unhideWhenUsed="0"/>
-    <w:lsdException w:name="Medium Shading 2 Accent 3" w:semiHidden="0" w:uiPriority="64" w:unhideWhenUsed="0"/>
-    <w:lsdException w:name="Medium List 1 Accent 3" w:semiHidden="0" w:uiPriority="65" w:unhideWhenUsed="0"/>
-    <w:lsdException w:name="Medium List 2 Accent 3" w:semiHidden="0" w:uiPriority="66" w:unhideWhenUsed="0"/>
-    <w:lsdException w:name="Medium Grid 1 Accent 3" w:semiHidden="0" w:uiPriority="67" w:unhideWhenUsed="0"/>
-    <w:lsdException w:name="Medium Grid 2 Accent 3" w:semiHidden="0" w:uiPriority="68" w:unhideWhenUsed="0"/>
-    <w:lsdException w:name="Medium Grid 3 Accent 3" w:semiHidden="0" w:uiPriority="69" w:unhideWhenUsed="0"/>
-    <w:lsdException w:name="Dark List Accent 3" w:semiHidden="0" w:uiPriority="70" w:unhideWhenUsed="0"/>
-    <w:lsdException w:name="Colorful Shading Accent 3" w:semiHidden="0" w:uiPriority="71" w:unhideWhenUsed="0"/>
-    <w:lsdException w:name="Colorful List Accent 3" w:semiHidden="0" w:uiPriority="72" w:unhideWhenUsed="0"/>
-    <w:lsdException w:name="Colorful Grid Accent 3" w:semiHidden="0" w:uiPriority="73" w:unhideWhenUsed="0"/>
-    <w:lsdException w:name="Light Shading Accent 4" w:semiHidden="0" w:uiPriority="60" w:unhideWhenUsed="0"/>
-    <w:lsdException w:name="Light List Accent 4" w:semiHidden="0" w:uiPriority="61" w:unhideWhenUsed="0"/>
-    <w:lsdException w:name="Light Grid Accent 4" w:semiHidden="0" w:uiPriority="62" w:unhideWhenUsed="0"/>
-    <w:lsdException w:name="Medium Shading 1 Accent 4" w:semiHidden="0" w:uiPriority="63" w:unhideWhenUsed="0"/>
-    <w:lsdException w:name="Medium Shading 2 Accent 4" w:semiHidden="0" w:uiPriority="64" w:unhideWhenUsed="0"/>
-    <w:lsdException w:name="Medium List 1 Accent 4" w:semiHidden="0" w:uiPriority="65" w:unhideWhenUsed="0"/>
-    <w:lsdException w:name="Medium List 2 Accent 4" w:semiHidden="0" w:uiPriority="66" w:unhideWhenUsed="0"/>
-    <w:lsdException w:name="Medium Grid 1 Accent 4" w:semiHidden="0" w:uiPriority="67" w:unhideWhenUsed="0"/>
-    <w:lsdException w:name="Medium Grid 2 Accent 4" w:semiHidden="0" w:uiPriority="68" w:unhideWhenUsed="0"/>
-    <w:lsdException w:name="Medium Grid 3 Accent 4" w:semiHidden="0" w:uiPriority="69" w:unhideWhenUsed="0"/>
-    <w:lsdException w:name="Dark List Accent 4" w:semiHidden="0" w:uiPriority="70" w:unhideWhenUsed="0"/>
-    <w:lsdException w:name="Colorful Shading Accent 4" w:semiHidden="0" w:uiPriority="71" w:unhideWhenUsed="0"/>
-    <w:lsdException w:name="Colorful List Accent 4" w:semiHidden="0" w:uiPriority="72" w:unhideWhenUsed="0"/>
-    <w:lsdException w:name="Colorful Grid Accent 4" w:semiHidden="0" w:uiPriority="73" w:unhideWhenUsed="0"/>
-    <w:lsdException w:name="Light Shading Accent 5" w:semiHidden="0" w:uiPriority="60" w:unhideWhenUsed="0"/>
-    <w:lsdException w:name="Light List Accent 5" w:semiHidden="0" w:uiPriority="61" w:unhideWhenUsed="0"/>
-    <w:lsdException w:name="Light Grid Accent 5" w:semiHidden="0" w:uiPriority="62" w:unhideWhenUsed="0"/>
-    <w:lsdException w:name="Medium Shading 1 Accent 5" w:semiHidden="0" w:uiPriority="63" w:unhideWhenUsed="0"/>
-    <w:lsdException w:name="Medium Shading 2 Accent 5" w:semiHidden="0" w:uiPriority="64" w:unhideWhenUsed="0"/>
-    <w:lsdException w:name="Medium List 1 Accent 5" w:semiHidden="0" w:uiPriority="65" w:unhideWhenUsed="0"/>
-    <w:lsdException w:name="Medium List 2 Accent 5" w:semiHidden="0" w:uiPriority="66" w:unhideWhenUsed="0"/>
-    <w:lsdException w:name="Medium Grid 1 Accent 5" w:semiHidden="0" w:uiPriority="67" w:unhideWhenUsed="0"/>
-    <w:lsdException w:name="Medium Grid 2 Accent 5" w:semiHidden="0" w:uiPriority="68" w:unhideWhenUsed="0"/>
-    <w:lsdException w:name="Medium Grid 3 Accent 5" w:semiHidden="0" w:uiPriority="69" w:unhideWhenUsed="0"/>
-    <w:lsdException w:name="Dark List Accent 5" w:semiHidden="0" w:uiPriority="70" w:unhideWhenUsed="0"/>
-    <w:lsdException w:name="Colorful Shading Accent 5" w:semiHidden="0" w:uiPriority="71" w:unhideWhenUsed="0"/>
-    <w:lsdException w:name="Colorful List Accent 5" w:semiHidden="0" w:uiPriority="72" w:unhideWhenUsed="0"/>
-    <w:lsdException w:name="Colorful Grid Accent 5" w:semiHidden="0" w:uiPriority="73" w:unhideWhenUsed="0"/>
-    <w:lsdException w:name="Light Shading Accent 6" w:semiHidden="0" w:uiPriority="60" w:unhideWhenUsed="0"/>
-    <w:lsdException w:name="Light List Accent 6" w:semiHidden="0" w:uiPriority="61" w:unhideWhenUsed="0"/>
-    <w:lsdException w:name="Light Grid Accent 6" w:semiHidden="0" w:uiPriority="62" w:unhideWhenUsed="0"/>
-    <w:lsdException w:name="Medium Shading 1 Accent 6" w:semiHidden="0" w:uiPriority="63" w:unhideWhenUsed="0"/>
-    <w:lsdException w:name="Medium Shading 2 Accent 6" w:semiHidden="0" w:uiPriority="64" w:unhideWhenUsed="0"/>
-    <w:lsdException w:name="Medium List 1 Accent 6" w:semiHidden="0" w:uiPriority="65" w:unhideWhenUsed="0"/>
-    <w:lsdException w:name="Medium List 2 Accent 6" w:semiHidden="0" w:uiPriority="66" w:unhideWhenUsed="0"/>
-    <w:lsdException w:name="Medium Grid 1 Accent 6" w:semiHidden="0" w:uiPriority="67" w:unhideWhenUsed="0"/>
-    <w:lsdException w:name="Medium Grid 2 Accent 6" w:semiHidden="0" w:uiPriority="68" w:unhideWhenUsed="0"/>
-    <w:lsdException w:name="Medium Grid 3 Accent 6" w:semiHidden="0" w:uiPriority="69" w:unhideWhenUsed="0"/>
-    <w:lsdException w:name="Dark List Accent 6" w:semiHidden="0" w:uiPriority="70" w:unhideWhenUsed="0"/>
-    <w:lsdException w:name="Colorful Shading Accent 6" w:semiHidden="0" w:uiPriority="71" w:unhideWhenUsed="0"/>
-    <w:lsdException w:name="Colorful List Accent 6" w:semiHidden="0" w:uiPriority="72" w:unhideWhenUsed="0"/>
-    <w:lsdException w:name="Colorful Grid Accent 6" w:semiHidden="0" w:uiPriority="73" w:unhideWhenUsed="0"/>
-    <w:lsdException w:name="Subtle Emphasis" w:semiHidden="0" w:uiPriority="19" w:unhideWhenUsed="0" w:qFormat="1"/>
-    <w:lsdException w:name="Intense Emphasis" w:semiHidden="0" w:uiPriority="21" w:unhideWhenUsed="0" w:qFormat="1"/>
-    <w:lsdException w:name="Subtle Reference" w:semiHidden="0" w:uiPriority="31" w:unhideWhenUsed="0" w:qFormat="1"/>
-    <w:lsdException w:name="Intense Reference" w:semiHidden="0" w:uiPriority="32" w:unhideWhenUsed="0" w:qFormat="1"/>
-    <w:lsdException w:name="Book Title" w:semiHidden="0" w:uiPriority="33" w:unhideWhenUsed="0" w:qFormat="1"/>
-    <w:lsdException w:name="Bibliography" w:uiPriority="37"/>
-    <w:lsdException w:name="TOC Heading" w:uiPriority="39" w:qFormat="1"/>
-  </w:latentStyles>
-  <w:style w:type="paragraph" w:default="1" w:styleId="Normal">
-    <w:name w:val="Normal"/>
-    <w:qFormat/>
-  </w:style>
-  <w:style w:type="paragraph" w:styleId="Heading1">
-    <w:name w:val="heading 1"/>
-    <w:basedOn w:val="Normal"/>
-    <w:next w:val="Normal"/>
-    <w:link w:val="Heading1Char"/>
-    <w:uiPriority w:val="9"/>
-    <w:qFormat/>
-    <w:rsid w:val="00C276E2"/>
-    <w:pPr>
-      <w:keepNext/>
-      <w:keepLines/>
-      <w:spacing w:before="480"/>
-      <w:outlineLvl w:val="0"/>
-    </w:pPr>
-    <w:rPr>
-      <w:rFonts w:asciiTheme="majorHAnsi" w:eastAsiaTheme="majorEastAsia" w:hAnsiTheme="majorHAnsi" w:cstheme="majorBidi"/>
-      <w:b/>
-      <w:bCs/>
-      <w:color w:val="345A8A" w:themeColor="accent1" w:themeShade="B5"/>
-      <w:sz w:val="32"/>
-      <w:szCs w:val="32"/>
-    </w:rPr>
-  </w:style>
-  <w:style w:type="character" w:default="1" w:styleId="DefaultParagraphFont">
-    <w:name w:val="Default Paragraph Font"/>
-    <w:uiPriority w:val="1"/>
-    <w:semiHidden/>
-    <w:unhideWhenUsed/>
-  </w:style>
-  <w:style w:type="table" w:default="1" w:styleId="TableNormal">
-    <w:name w:val="Normal Table"/>
-    <w:uiPriority w:val="99"/>
-    <w:semiHidden/>
-    <w:unhideWhenUsed/>
-    <w:tblPr>
-      <w:tblInd w:w="0" w:type="dxa"/>
-      <w:tblCellMar>
-        <w:top w:w="0" w:type="dxa"/>
-        <w:left w:w="108" w:type="dxa"/>
-        <w:bottom w:w="0" w:type="dxa"/>
-        <w:right w:w="108" w:type="dxa"/>
-      </w:tblCellMar>
-    </w:tblPr>
-  </w:style>
-  <w:style w:type="numbering" w:default="1" w:styleId="NoList">
-    <w:name w:val="No List"/>
-    <w:uiPriority w:val="99"/>
-    <w:semiHidden/>
-    <w:unhideWhenUsed/>
-  </w:style>
-  <w:style w:type="paragraph" w:styleId="Title">
-    <w:name w:val="Title"/>
-    <w:basedOn w:val="Normal"/>
-    <w:next w:val="Normal"/>
-    <w:link w:val="TitleChar"/>
-    <w:uiPriority w:val="10"/>
-    <w:qFormat/>
-    <w:rsid w:val="00C276E2"/>
-    <w:pPr>
-      <w:pBdr>
-        <w:bottom w:val="single" w:sz="8" w:space="4" w:color="4F81BD" w:themeColor="accent1"/>
-      </w:pBdr>
-      <w:spacing w:after="300"/>
-      <w:contextualSpacing/>
-    </w:pPr>
-    <w:rPr>
-      <w:rFonts w:asciiTheme="majorHAnsi" w:eastAsiaTheme="majorEastAsia" w:hAnsiTheme="majorHAnsi" w:cstheme="majorBidi"/>
-      <w:color w:val="17365D" w:themeColor="text2" w:themeShade="BF"/>
-      <w:spacing w:val="5"/>
-      <w:kern w:val="28"/>
-      <w:sz w:val="52"/>
-      <w:szCs w:val="52"/>
-    </w:rPr>
-  </w:style>
-  <w:style w:type="character" w:customStyle="1" w:styleId="TitleChar">
-    <w:name w:val="Title Char"/>
-    <w:basedOn w:val="DefaultParagraphFont"/>
-    <w:link w:val="Title"/>
-    <w:uiPriority w:val="10"/>
-    <w:rsid w:val="00C276E2"/>
-    <w:rPr>
-      <w:rFonts w:asciiTheme="majorHAnsi" w:eastAsiaTheme="majorEastAsia" w:hAnsiTheme="majorHAnsi" w:cstheme="majorBidi"/>
-      <w:color w:val="17365D" w:themeColor="text2" w:themeShade="BF"/>
-      <w:spacing w:val="5"/>
-      <w:kern w:val="28"/>
-      <w:sz w:val="52"/>
-      <w:szCs w:val="52"/>
-    </w:rPr>
-  </w:style>
-  <w:style w:type="paragraph" w:styleId="Header">
-    <w:name w:val="header"/>
-    <w:basedOn w:val="Normal"/>
-    <w:link w:val="HeaderChar"/>
-    <w:uiPriority w:val="99"/>
-    <w:unhideWhenUsed/>
-    <w:rsid w:val="00C276E2"/>
-    <w:pPr>
-      <w:tabs>
-        <w:tab w:val="center" w:pos="4536"/>
-        <w:tab w:val="right" w:pos="9072"/>
-      </w:tabs>
-    </w:pPr>
-  </w:style>
-  <w:style w:type="character" w:customStyle="1" w:styleId="HeaderChar">
-    <w:name w:val="Header Char"/>
-    <w:basedOn w:val="DefaultParagraphFont"/>
-    <w:link w:val="Header"/>
-    <w:uiPriority w:val="99"/>
-    <w:rsid w:val="00C276E2"/>
-  </w:style>
-  <w:style w:type="paragraph" w:styleId="Footer">
-    <w:name w:val="footer"/>
-    <w:basedOn w:val="Normal"/>
-    <w:link w:val="FooterChar"/>
-    <w:uiPriority w:val="99"/>
-    <w:unhideWhenUsed/>
-    <w:rsid w:val="00C276E2"/>
-    <w:pPr>
-      <w:tabs>
-        <w:tab w:val="center" w:pos="4536"/>
-        <w:tab w:val="right" w:pos="9072"/>
-      </w:tabs>
-    </w:pPr>
-  </w:style>
-  <w:style w:type="character" w:customStyle="1" w:styleId="FooterChar">
-    <w:name w:val="Footer Char"/>
-    <w:basedOn w:val="DefaultParagraphFont"/>
-    <w:link w:val="Footer"/>
-    <w:uiPriority w:val="99"/>
-    <w:rsid w:val="00C276E2"/>
-  </w:style>
-  <w:style w:type="character" w:customStyle="1" w:styleId="Heading1Char">
-    <w:name w:val="Heading 1 Char"/>
-    <w:basedOn w:val="DefaultParagraphFont"/>
-    <w:link w:val="Heading1"/>
-    <w:uiPriority w:val="9"/>
-    <w:rsid w:val="00C276E2"/>
-    <w:rPr>
-      <w:rFonts w:asciiTheme="majorHAnsi" w:eastAsiaTheme="majorEastAsia" w:hAnsiTheme="majorHAnsi" w:cstheme="majorBidi"/>
-      <w:b/>
-      <w:bCs/>
-      <w:color w:val="345A8A" w:themeColor="accent1" w:themeShade="B5"/>
-      <w:sz w:val="32"/>
-      <w:szCs w:val="32"/>
-    </w:rPr>
-  </w:style>
-  <w:style w:type="paragraph" w:styleId="Quote">
-    <w:name w:val="Quote"/>
-    <w:basedOn w:val="Normal"/>
-    <w:next w:val="Normal"/>
-    <w:link w:val="QuoteChar"/>
-    <w:uiPriority w:val="29"/>
-    <w:qFormat/>
-    <w:rsid w:val="00B15DF0"/>
-    <w:rPr>
-      <w:i/>
-      <w:iCs/>
-      <w:color w:val="000000" w:themeColor="text1"/>
-    </w:rPr>
-  </w:style>
-  <w:style w:type="character" w:customStyle="1" w:styleId="QuoteChar">
-    <w:name w:val="Quote Char"/>
-    <w:basedOn w:val="DefaultParagraphFont"/>
-    <w:link w:val="Quote"/>
-    <w:uiPriority w:val="29"/>
-    <w:rsid w:val="00B15DF0"/>
-    <w:rPr>
-      <w:i/>
-      <w:iCs/>
-      <w:color w:val="000000" w:themeColor="text1"/>
-    </w:rPr>
-  </w:style>
-  <w:style w:type="paragraph" w:styleId="ListParagraph">
-    <w:name w:val="List Paragraph"/>
-    <w:basedOn w:val="Normal"/>
-    <w:uiPriority w:val="34"/>
-    <w:qFormat/>
-    <w:rsid w:val="007318B2"/>
-    <w:pPr>
-      <w:ind w:left="720"/>
-      <w:contextualSpacing/>
-    </w:pPr>
-  </w:style>
-  <w:style w:type="character" w:styleId="Emphasis">
-    <w:name w:val="Emphasis"/>
-    <w:basedOn w:val="DefaultParagraphFont"/>
-    <w:uiPriority w:val="20"/>
-    <w:qFormat/>
-    <w:rsid w:val="008132AC"/>
-    <w:rPr>
-      <w:i/>
-      <w:iCs/>
-    </w:rPr>
-  </w:style>
-  <w:style w:type="character" w:styleId="Hyperlink">
-    <w:name w:val="Hyperlink"/>
-    <w:basedOn w:val="DefaultParagraphFont"/>
-    <w:uiPriority w:val="99"/>
-    <w:unhideWhenUsed/>
-    <w:rsid w:val="003C30C7"/>
-    <w:rPr>
-      <w:color w:val="0000FF"/>
-      <w:u w:val="single"/>
-    </w:rPr>
-  </w:style>
-  <w:style w:type="table" w:styleId="TableGrid">
-    <w:name w:val="Table Grid"/>
-    <w:basedOn w:val="TableNormal"/>
+    <w:basedOn w:val="NormaleTabelle"/>
     <w:uiPriority w:val="59"/>
     <w:rsid w:val="00DD1F82"/>
     <w:tblPr>

</xml_diff>